<commit_message>
feat: Adjusted Anleitung to fit changes
</commit_message>
<xml_diff>
--- a/Umsetzung III/Export Anleitung.docx
+++ b/Umsetzung III/Export Anleitung.docx
@@ -75,14 +75,27 @@
       <w:r>
         <w:t xml:space="preserve">Abbildung </w:t>
       </w:r>
-      <w:fldSimple w:instr=" SEQ Abbildung \* ARABIC ">
-        <w:r>
-          <w:rPr>
-            <w:noProof/>
-          </w:rPr>
-          <w:t>1</w:t>
-        </w:r>
-      </w:fldSimple>
+      <w:r>
+        <w:fldChar w:fldCharType="begin"/>
+      </w:r>
+      <w:r>
+        <w:instrText xml:space="preserve"> SEQ Abbildung \* ARABIC </w:instrText>
+      </w:r>
+      <w:r>
+        <w:fldChar w:fldCharType="separate"/>
+      </w:r>
+      <w:r>
+        <w:rPr>
+          <w:noProof/>
+        </w:rPr>
+        <w:t>1</w:t>
+      </w:r>
+      <w:r>
+        <w:rPr>
+          <w:noProof/>
+        </w:rPr>
+        <w:fldChar w:fldCharType="end"/>
+      </w:r>
       <w:r>
         <w:t>: Unihockey Spielanzeige auf dem Desktop</w:t>
       </w:r>
@@ -101,10 +114,10 @@
           <w:noProof/>
         </w:rPr>
         <w:drawing>
-          <wp:inline distT="0" distB="0" distL="0" distR="0" wp14:anchorId="657BC0B0" wp14:editId="608E273C">
-            <wp:extent cx="5760720" cy="1833245"/>
+          <wp:inline distT="0" distB="0" distL="0" distR="0" wp14:anchorId="15A7E125" wp14:editId="2D07EAAA">
+            <wp:extent cx="5760720" cy="1761490"/>
             <wp:effectExtent l="0" t="0" r="0" b="0"/>
-            <wp:docPr id="1759593174" name="Grafik 1" descr="Ein Bild, das Text, Screenshot, Schrift, Zahl enthält.&#10;&#10;Automatisch generierte Beschreibung"/>
+            <wp:docPr id="1091029487" name="Grafik 1" descr="Ein Bild, das Text, Schrift, Screenshot, Zahl enthält.&#10;&#10;Automatisch generierte Beschreibung"/>
             <wp:cNvGraphicFramePr>
               <a:graphicFrameLocks xmlns:a="http://schemas.openxmlformats.org/drawingml/2006/main" noChangeAspect="1"/>
             </wp:cNvGraphicFramePr>
@@ -112,7 +125,7 @@
               <a:graphicData uri="http://schemas.openxmlformats.org/drawingml/2006/picture">
                 <pic:pic xmlns:pic="http://schemas.openxmlformats.org/drawingml/2006/picture">
                   <pic:nvPicPr>
-                    <pic:cNvPr id="1759593174" name="Grafik 1" descr="Ein Bild, das Text, Screenshot, Schrift, Zahl enthält.&#10;&#10;Automatisch generierte Beschreibung"/>
+                    <pic:cNvPr id="1091029487" name="Grafik 1" descr="Ein Bild, das Text, Schrift, Screenshot, Zahl enthält.&#10;&#10;Automatisch generierte Beschreibung"/>
                     <pic:cNvPicPr/>
                   </pic:nvPicPr>
                   <pic:blipFill>
@@ -124,7 +137,7 @@
                   <pic:spPr>
                     <a:xfrm>
                       <a:off x="0" y="0"/>
-                      <a:ext cx="5760720" cy="1833245"/>
+                      <a:ext cx="5760720" cy="1761490"/>
                     </a:xfrm>
                     <a:prstGeom prst="rect">
                       <a:avLst/>
@@ -144,14 +157,27 @@
       <w:r>
         <w:t xml:space="preserve">Abbildung </w:t>
       </w:r>
-      <w:fldSimple w:instr=" SEQ Abbildung \* ARABIC ">
-        <w:r>
-          <w:rPr>
-            <w:noProof/>
-          </w:rPr>
-          <w:t>2</w:t>
-        </w:r>
-      </w:fldSimple>
+      <w:r>
+        <w:fldChar w:fldCharType="begin"/>
+      </w:r>
+      <w:r>
+        <w:instrText xml:space="preserve"> SEQ Abbildung \* ARABIC </w:instrText>
+      </w:r>
+      <w:r>
+        <w:fldChar w:fldCharType="separate"/>
+      </w:r>
+      <w:r>
+        <w:rPr>
+          <w:noProof/>
+        </w:rPr>
+        <w:t>2</w:t>
+      </w:r>
+      <w:r>
+        <w:rPr>
+          <w:noProof/>
+        </w:rPr>
+        <w:fldChar w:fldCharType="end"/>
+      </w:r>
       <w:r>
         <w:t>: Nach dem Doppelklick auf das Symbol</w:t>
       </w:r>
@@ -189,10 +215,10 @@
           <w:noProof/>
         </w:rPr>
         <w:drawing>
-          <wp:inline distT="0" distB="0" distL="0" distR="0" wp14:anchorId="7B26686A" wp14:editId="515762FD">
-            <wp:extent cx="5743575" cy="3114675"/>
-            <wp:effectExtent l="0" t="0" r="9525" b="9525"/>
-            <wp:docPr id="730154260" name="Grafik 4"/>
+          <wp:inline distT="0" distB="0" distL="0" distR="0" wp14:anchorId="64D3C25B" wp14:editId="3FAE97F2">
+            <wp:extent cx="5760720" cy="3103880"/>
+            <wp:effectExtent l="0" t="0" r="0" b="1270"/>
+            <wp:docPr id="2016967493" name="Grafik 1"/>
             <wp:cNvGraphicFramePr>
               <a:graphicFrameLocks xmlns:a="http://schemas.openxmlformats.org/drawingml/2006/main" noChangeAspect="1"/>
             </wp:cNvGraphicFramePr>
@@ -200,7 +226,7 @@
               <a:graphicData uri="http://schemas.openxmlformats.org/drawingml/2006/picture">
                 <pic:pic xmlns:pic="http://schemas.openxmlformats.org/drawingml/2006/picture">
                   <pic:nvPicPr>
-                    <pic:cNvPr id="0" name="Picture 4"/>
+                    <pic:cNvPr id="0" name="Picture 1"/>
                     <pic:cNvPicPr>
                       <a:picLocks noChangeAspect="1" noChangeArrowheads="1"/>
                     </pic:cNvPicPr>
@@ -221,7 +247,7 @@
                   <pic:spPr bwMode="auto">
                     <a:xfrm>
                       <a:off x="0" y="0"/>
-                      <a:ext cx="5743575" cy="3114675"/>
+                      <a:ext cx="5760720" cy="3103880"/>
                     </a:xfrm>
                     <a:prstGeom prst="rect">
                       <a:avLst/>
@@ -245,14 +271,27 @@
       <w:r>
         <w:t xml:space="preserve">Abbildung </w:t>
       </w:r>
-      <w:fldSimple w:instr=" SEQ Abbildung \* ARABIC ">
-        <w:r>
-          <w:rPr>
-            <w:noProof/>
-          </w:rPr>
-          <w:t>3</w:t>
-        </w:r>
-      </w:fldSimple>
+      <w:r>
+        <w:fldChar w:fldCharType="begin"/>
+      </w:r>
+      <w:r>
+        <w:instrText xml:space="preserve"> SEQ Abbildung \* ARABIC </w:instrText>
+      </w:r>
+      <w:r>
+        <w:fldChar w:fldCharType="separate"/>
+      </w:r>
+      <w:r>
+        <w:rPr>
+          <w:noProof/>
+        </w:rPr>
+        <w:t>3</w:t>
+      </w:r>
+      <w:r>
+        <w:rPr>
+          <w:noProof/>
+        </w:rPr>
+        <w:fldChar w:fldCharType="end"/>
+      </w:r>
       <w:r>
         <w:t>: Die Spielanzeige direkt nach dem Start</w:t>
       </w:r>
@@ -278,7 +317,15 @@
         </w:numPr>
       </w:pPr>
       <w:r>
-        <w:t>Hier befindet sich die Halbzeit. Wenn 20 minuten abgelaufen sind, erhöht sie sich automatisch um 1. Wenn ein Match also komplett fertig ist, muss man alles zurücksetzen, damit die Halbzeit wieder auf 1 geht.</w:t>
+        <w:t xml:space="preserve">Hier befindet sich die Halbzeit. Wenn 20 </w:t>
+      </w:r>
+      <w:proofErr w:type="spellStart"/>
+      <w:r>
+        <w:t>minuten</w:t>
+      </w:r>
+      <w:proofErr w:type="spellEnd"/>
+      <w:r>
+        <w:t xml:space="preserve"> abgelaufen sind, erhöht sie sich automatisch um 1. Wenn ein Match also komplett fertig ist, muss man alles zurücksetzen, damit die Halbzeit wieder auf 1 geht.</w:t>
       </w:r>
     </w:p>
     <w:p>
@@ -302,7 +349,15 @@
         </w:numPr>
       </w:pPr>
       <w:r>
-        <w:t xml:space="preserve">Das ist die Spielzeit. Sie ist standardmässig auf 20 minuten gestellt. Bei Ablauf der Zeit erklingt ein Buzzer über die Applikation. Die Zeit kann mithilfe der unteren Knöpfe verändert werden. </w:t>
+        <w:t xml:space="preserve">Das ist die Spielzeit. Sie ist standardmässig auf 20 </w:t>
+      </w:r>
+      <w:proofErr w:type="spellStart"/>
+      <w:r>
+        <w:t>minuten</w:t>
+      </w:r>
+      <w:proofErr w:type="spellEnd"/>
+      <w:r>
+        <w:t xml:space="preserve"> gestellt. Bei Ablauf der Zeit erklingt ein Buzzer über die Applikation. Die Zeit kann mithilfe der unteren Knöpfe verändert werden. </w:t>
       </w:r>
       <w:r>
         <w:br/>
@@ -310,7 +365,15 @@
       </w:r>
       <w:r>
         <w:br/>
-        <w:t>Mithilfe von «Reset Zeit» kann die Zeit wieder auf 20:00 zurückgesetzt werden. Es wird nur die Zeit zurückgesetzt.</w:t>
+        <w:t>Mithilfe von «</w:t>
+      </w:r>
+      <w:proofErr w:type="spellStart"/>
+      <w:r>
+        <w:t>Reset</w:t>
+      </w:r>
+      <w:proofErr w:type="spellEnd"/>
+      <w:r>
+        <w:t xml:space="preserve"> Zeit» kann die Zeit wieder auf 20:00 zurückgesetzt werden. Es wird nur die Zeit zurückgesetzt.</w:t>
       </w:r>
       <w:r>
         <w:br/>
@@ -377,10 +440,26 @@
       </w:r>
       <w:r>
         <w:lastRenderedPageBreak/>
-        <w:t xml:space="preserve">Bei Klick auf «4’» wird zwei Zeiten auf dem Bildschirm eingeblendet. Die eine ist in zwei Minuten und die andere in 4 minuten. Hier ist zu beachten, dass dies </w:t>
-      </w:r>
-      <w:r>
-        <w:t>der normale Spielfluss ohne ein Tor ist. Wenn ein Tor vor Ablauf der ersten zwei Minuten passiert, müsste die 4- Minutenstrafe gelöscht werden und eine neue zwei- Minuten- Strafe gestartet werden. Ihr seht ja wie das dann funktioniert. Auch diese Strafen müssen weggedrückt werden.</w:t>
+        <w:t xml:space="preserve">Bei Klick auf «4’» wird zwei Zeiten auf dem Bildschirm eingeblendet. Die eine ist in zwei Minuten und die andere in 4 </w:t>
+      </w:r>
+      <w:proofErr w:type="spellStart"/>
+      <w:r>
+        <w:t>minuten</w:t>
+      </w:r>
+      <w:proofErr w:type="spellEnd"/>
+      <w:r>
+        <w:t xml:space="preserve">. Hier ist zu beachten, dass dies </w:t>
+      </w:r>
+      <w:r>
+        <w:t xml:space="preserve">der normale Spielfluss ohne ein Tor ist. Wenn ein Tor vor Ablauf der ersten zwei Minuten passiert, müsste die 4- Minutenstrafe gelöscht werden und eine neue zwei- Minuten- Strafe gestartet werden. Ihr seht </w:t>
+      </w:r>
+      <w:proofErr w:type="gramStart"/>
+      <w:r>
+        <w:t>ja</w:t>
+      </w:r>
+      <w:proofErr w:type="gramEnd"/>
+      <w:r>
+        <w:t xml:space="preserve"> wie das dann funktioniert. Auch diese Strafen müssen weggedrückt werden.</w:t>
       </w:r>
       <w:r>
         <w:br/>
@@ -430,7 +509,15 @@
       </w:r>
       <w:r>
         <w:br/>
-        <w:t xml:space="preserve">Wenn die Zeit 20:00 oder 00:00 beträgt, dann wird «Pause» angezeigt. Wird «Pause» geklickt, so startet ein 5- Minuten- Timer, der die Pause darstellt. Es kann zur normalen Spielzeit gewechselt werden, indem entweder die Zeit </w:t>
+        <w:t xml:space="preserve">Wenn die Zeit 20:00 oder 00:00 beträgt, dann wird «Pause» angezeigt. Wird «Pause» geklickt, so startet ein 5- Minuten- </w:t>
+      </w:r>
+      <w:proofErr w:type="spellStart"/>
+      <w:r>
+        <w:t>Timer</w:t>
+      </w:r>
+      <w:proofErr w:type="spellEnd"/>
+      <w:r>
+        <w:t xml:space="preserve">, der die Pause darstellt. Es kann zur normalen Spielzeit gewechselt werden, indem entweder die Zeit </w:t>
       </w:r>
       <w:r>
         <w:t>abläuft</w:t>
@@ -440,7 +527,23 @@
       </w:r>
       <w:r>
         <w:br/>
-        <w:t>Wenn die Zeit nicht 20:00 0der 00:00 beträgt, dann wird «Time- Out» angezeigt. Diese Funktion wird genutzt, um das Time- Out eines Teams darzustellen. Wenn «Time- Out» gedrückt wird, wird ein 30 sekunden Timer angezeigt, der nach Ablauf der Zeit zurück zur Spielzeit wechselt, oder analog der Pausenzeit mithilfe von «Zur Spielzeit»</w:t>
+        <w:t xml:space="preserve">Wenn die Zeit nicht 20:00 0der 00:00 beträgt, dann wird «Time- Out» angezeigt. Diese Funktion wird genutzt, um das Time- Out eines Teams darzustellen. Wenn «Time- Out» gedrückt wird, wird ein 30 </w:t>
+      </w:r>
+      <w:proofErr w:type="spellStart"/>
+      <w:r>
+        <w:t>sekunden</w:t>
+      </w:r>
+      <w:proofErr w:type="spellEnd"/>
+      <w:r>
+        <w:t xml:space="preserve"> </w:t>
+      </w:r>
+      <w:proofErr w:type="spellStart"/>
+      <w:r>
+        <w:t>Timer</w:t>
+      </w:r>
+      <w:proofErr w:type="spellEnd"/>
+      <w:r>
+        <w:t xml:space="preserve"> angezeigt, der nach Ablauf der Zeit zurück zur Spielzeit wechselt, oder analog der Pausenzeit mithilfe von «Zur Spielzeit»</w:t>
       </w:r>
       <w:r>
         <w:t xml:space="preserve"> zurück zur normalen Spielzeit gewechselt wird.</w:t>
@@ -476,7 +579,15 @@
         </w:numPr>
       </w:pPr>
       <w:r>
-        <w:t>Wenn die zweite Halbzeit dran ist und die Zeit unter 3 Minuten fällt, wird auf dem Bildschirm Kontrollfenster ein roter Schriftzug eingeblendet «Effektive Spielzeit». Dies ist dazu da, damit die Speakertischverantwortlichen sehen, dass die Effektive Spielzeit angebrochen ist.</w:t>
+        <w:t xml:space="preserve">Wenn die zweite Halbzeit dran ist und die Zeit unter 3 Minuten fällt, wird auf dem Bildschirm Kontrollfenster ein roter Schriftzug eingeblendet «Effektive Spielzeit». Dies ist dazu da, damit die </w:t>
+      </w:r>
+      <w:proofErr w:type="spellStart"/>
+      <w:r>
+        <w:t>Speakertischverantwortlichen</w:t>
+      </w:r>
+      <w:proofErr w:type="spellEnd"/>
+      <w:r>
+        <w:t xml:space="preserve"> sehen, dass die Effektive Spielzeit angebrochen ist.</w:t>
       </w:r>
     </w:p>
     <w:p>
@@ -488,7 +599,39 @@
         </w:numPr>
       </w:pPr>
       <w:r>
-        <w:t>Falls es nötig ist, dass der Buzzer abseits der Spielzeit ausgelöst wird, kann dies mit dem Knopf «Enter» erwirkt werden. Der Fokus der Maus sollte auf einem Fenster liegen. Wenn nun «Enter» betätigt wird, erklingt der Buzzer. Diese Funktion nicht spammen, da jeder Knopfdruck in eine Warteschlange fällt, die sich aufstauen kann.</w:t>
+        <w:t xml:space="preserve">Falls es nötig ist, dass der Buzzer abseits der Spielzeit ausgelöst wird, kann dies mit </w:t>
+      </w:r>
+      <w:proofErr w:type="gramStart"/>
+      <w:r>
+        <w:t>de</w:t>
+      </w:r>
+      <w:r>
+        <w:t xml:space="preserve">r </w:t>
+      </w:r>
+      <w:r>
+        <w:t xml:space="preserve"> </w:t>
+      </w:r>
+      <w:r>
+        <w:t>Tastenkombination</w:t>
+      </w:r>
+      <w:proofErr w:type="gramEnd"/>
+      <w:r>
+        <w:t xml:space="preserve"> </w:t>
+      </w:r>
+      <w:r>
+        <w:t>«</w:t>
+      </w:r>
+      <w:r>
+        <w:t xml:space="preserve">CTRL + </w:t>
+      </w:r>
+      <w:r>
+        <w:t xml:space="preserve">Enter» erwirkt werden. Der Fokus der Maus sollte auf einem Fenster liegen. Wenn nun </w:t>
+      </w:r>
+      <w:r>
+        <w:t xml:space="preserve">«CTRL + Enter» </w:t>
+      </w:r>
+      <w:r>
+        <w:t>betätigt wird, erklingt der Buzzer. Diese Funktion nicht spammen, da jeder Knopfdruck in eine Warteschlange fällt, die sich aufstauen kann.</w:t>
       </w:r>
     </w:p>
     <w:p>
@@ -501,14 +644,58 @@
     </w:p>
     <w:p>
       <w:r>
-        <w:t>Standardmässig wird auf dem MainWindow das Logo des STV Beromünsters angezeigt. Dieses kann gewechselt werden, indem die Applikation mit Administratorberechtigungen gestartet wird. Nun muss das Kontrollfenster angeklickt werden und die Taste «L» betätigt werden.</w:t>
+        <w:t xml:space="preserve">Standardmässig wird auf dem </w:t>
+      </w:r>
+      <w:proofErr w:type="spellStart"/>
+      <w:r>
+        <w:t>MainWindow</w:t>
+      </w:r>
+      <w:proofErr w:type="spellEnd"/>
+      <w:r>
+        <w:t xml:space="preserve"> das Logo des STV Beromünsters angezeigt. Dieses kann gewechselt werden, indem die Applikation mit Administratorberechtigungen gestartet wird. Nun muss das Kontrollfenster angeklickt werden und die </w:t>
+      </w:r>
+      <w:r>
+        <w:t>Tastenkombination</w:t>
+      </w:r>
+      <w:r>
+        <w:t xml:space="preserve"> «</w:t>
+      </w:r>
+      <w:r>
+        <w:t xml:space="preserve">CTRL + </w:t>
+      </w:r>
+      <w:r>
+        <w:t>L» betätigt werden.</w:t>
       </w:r>
       <w:r>
         <w:br/>
-        <w:t>Es öffnet sich nun ein Explorerdialog, in dem ein Bildfile ausgewählt werden kann. Wird das File ausgewählt, wird es in den Ordner der Applikation gespeichert und künftig als Logo angezeigt. Das Logo sollte optimalerweise</w:t>
-      </w:r>
-      <w:r>
-        <w:t xml:space="preserve"> ein Verhältnis von 2:1 aufweisen. Wenn dieses Verhältnis nicht erreicht ist, wird das Logo eventuell nicht optimal angezeigt. Das Logo sollte nach dem Abspeichern direkt im MainWindow angezeigt werden.</w:t>
+        <w:t xml:space="preserve">Es öffnet sich nun ein </w:t>
+      </w:r>
+      <w:proofErr w:type="spellStart"/>
+      <w:r>
+        <w:t>Explorerdialog</w:t>
+      </w:r>
+      <w:proofErr w:type="spellEnd"/>
+      <w:r>
+        <w:t xml:space="preserve">, in dem ein </w:t>
+      </w:r>
+      <w:proofErr w:type="spellStart"/>
+      <w:r>
+        <w:t>Bildfile</w:t>
+      </w:r>
+      <w:proofErr w:type="spellEnd"/>
+      <w:r>
+        <w:t xml:space="preserve"> ausgewählt werden kann. Wird das File ausgewählt, wird es in den Ordner der Applikation gespeichert und künftig als Logo angezeigt. Das Logo sollte optimalerweise</w:t>
+      </w:r>
+      <w:r>
+        <w:t xml:space="preserve"> ein Verhältnis von 2:1 aufweisen. Wenn dieses Verhältnis nicht erreicht ist, wird das Logo eventuell nicht optimal angezeigt. Das Logo sollte nach dem Abspeichern direkt im </w:t>
+      </w:r>
+      <w:proofErr w:type="spellStart"/>
+      <w:r>
+        <w:t>MainWindow</w:t>
+      </w:r>
+      <w:proofErr w:type="spellEnd"/>
+      <w:r>
+        <w:t xml:space="preserve"> angezeigt werden.</w:t>
       </w:r>
     </w:p>
     <w:p>
@@ -520,12 +707,36 @@
       </w:r>
       <w:r>
         <w:lastRenderedPageBreak/>
-        <w:t>anderes eingestellt wurde, bei «Programme (x86)/Rueedi Ltd/Unihockey Spielanzeige». Das File Spielanzeige.exe muss mit Rechtklick angelickt werden und dann «Als Administrator ausführen». Nun kann der Speichervorgang nochmals gemacht werden und das Logo sollte korrekt angezeigt werden.</w:t>
-      </w:r>
-    </w:p>
-    <w:p>
-      <w:r>
-        <w:t>Falls eine Fehlermeldung erscheint: «File Exists.» muss das File umbenannt werden und der Prozess noch einmal probiert werden.</w:t>
+        <w:t>anderes eingestellt wurde, bei «Programme (x</w:t>
+      </w:r>
+      <w:proofErr w:type="gramStart"/>
+      <w:r>
+        <w:t>86)/</w:t>
+      </w:r>
+      <w:proofErr w:type="gramEnd"/>
+      <w:r>
+        <w:t xml:space="preserve">Rueedi Ltd/Unihockey Spielanzeige». Das File Spielanzeige.exe muss mit Rechtklick </w:t>
+      </w:r>
+      <w:proofErr w:type="spellStart"/>
+      <w:r>
+        <w:t>angelickt</w:t>
+      </w:r>
+      <w:proofErr w:type="spellEnd"/>
+      <w:r>
+        <w:t xml:space="preserve"> werden und dann «Als Administrator ausführen». Nun kann der Speichervorgang nochmals gemacht werden und das Logo sollte korrekt angezeigt werden.</w:t>
+      </w:r>
+    </w:p>
+    <w:p>
+      <w:r>
+        <w:t xml:space="preserve">Falls eine Fehlermeldung erscheint: «File </w:t>
+      </w:r>
+      <w:proofErr w:type="spellStart"/>
+      <w:r>
+        <w:t>Exists</w:t>
+      </w:r>
+      <w:proofErr w:type="spellEnd"/>
+      <w:r>
+        <w:t>.» muss das File umbenannt werden und der Prozess noch einmal probiert werden.</w:t>
       </w:r>
     </w:p>
     <w:p>
@@ -557,7 +768,579 @@
           <w:sz w:val="19"/>
           <w:szCs w:val="19"/>
         </w:rPr>
-        <w:t>This application, created by Florin Rüedi, is provided free of charge and may be freely distributed. It was initially developed as a school project and has since been refined to its current state.</w:t>
+        <w:t xml:space="preserve">This </w:t>
+      </w:r>
+      <w:proofErr w:type="spellStart"/>
+      <w:r>
+        <w:rPr>
+          <w:rFonts w:ascii="Cascadia Mono" w:hAnsi="Cascadia Mono" w:cs="Cascadia Mono"/>
+          <w:color w:val="000000"/>
+          <w:kern w:val="0"/>
+          <w:sz w:val="19"/>
+          <w:szCs w:val="19"/>
+        </w:rPr>
+        <w:t>application</w:t>
+      </w:r>
+      <w:proofErr w:type="spellEnd"/>
+      <w:r>
+        <w:rPr>
+          <w:rFonts w:ascii="Cascadia Mono" w:hAnsi="Cascadia Mono" w:cs="Cascadia Mono"/>
+          <w:color w:val="000000"/>
+          <w:kern w:val="0"/>
+          <w:sz w:val="19"/>
+          <w:szCs w:val="19"/>
+        </w:rPr>
+        <w:t xml:space="preserve">, </w:t>
+      </w:r>
+      <w:proofErr w:type="spellStart"/>
+      <w:r>
+        <w:rPr>
+          <w:rFonts w:ascii="Cascadia Mono" w:hAnsi="Cascadia Mono" w:cs="Cascadia Mono"/>
+          <w:color w:val="000000"/>
+          <w:kern w:val="0"/>
+          <w:sz w:val="19"/>
+          <w:szCs w:val="19"/>
+        </w:rPr>
+        <w:t>created</w:t>
+      </w:r>
+      <w:proofErr w:type="spellEnd"/>
+      <w:r>
+        <w:rPr>
+          <w:rFonts w:ascii="Cascadia Mono" w:hAnsi="Cascadia Mono" w:cs="Cascadia Mono"/>
+          <w:color w:val="000000"/>
+          <w:kern w:val="0"/>
+          <w:sz w:val="19"/>
+          <w:szCs w:val="19"/>
+        </w:rPr>
+        <w:t xml:space="preserve"> </w:t>
+      </w:r>
+      <w:proofErr w:type="spellStart"/>
+      <w:r>
+        <w:rPr>
+          <w:rFonts w:ascii="Cascadia Mono" w:hAnsi="Cascadia Mono" w:cs="Cascadia Mono"/>
+          <w:color w:val="000000"/>
+          <w:kern w:val="0"/>
+          <w:sz w:val="19"/>
+          <w:szCs w:val="19"/>
+        </w:rPr>
+        <w:t>by</w:t>
+      </w:r>
+      <w:proofErr w:type="spellEnd"/>
+      <w:r>
+        <w:rPr>
+          <w:rFonts w:ascii="Cascadia Mono" w:hAnsi="Cascadia Mono" w:cs="Cascadia Mono"/>
+          <w:color w:val="000000"/>
+          <w:kern w:val="0"/>
+          <w:sz w:val="19"/>
+          <w:szCs w:val="19"/>
+        </w:rPr>
+        <w:t xml:space="preserve"> Florin Rüedi, </w:t>
+      </w:r>
+      <w:proofErr w:type="spellStart"/>
+      <w:r>
+        <w:rPr>
+          <w:rFonts w:ascii="Cascadia Mono" w:hAnsi="Cascadia Mono" w:cs="Cascadia Mono"/>
+          <w:color w:val="000000"/>
+          <w:kern w:val="0"/>
+          <w:sz w:val="19"/>
+          <w:szCs w:val="19"/>
+        </w:rPr>
+        <w:t>is</w:t>
+      </w:r>
+      <w:proofErr w:type="spellEnd"/>
+      <w:r>
+        <w:rPr>
+          <w:rFonts w:ascii="Cascadia Mono" w:hAnsi="Cascadia Mono" w:cs="Cascadia Mono"/>
+          <w:color w:val="000000"/>
+          <w:kern w:val="0"/>
+          <w:sz w:val="19"/>
+          <w:szCs w:val="19"/>
+        </w:rPr>
+        <w:t xml:space="preserve"> </w:t>
+      </w:r>
+      <w:proofErr w:type="spellStart"/>
+      <w:r>
+        <w:rPr>
+          <w:rFonts w:ascii="Cascadia Mono" w:hAnsi="Cascadia Mono" w:cs="Cascadia Mono"/>
+          <w:color w:val="000000"/>
+          <w:kern w:val="0"/>
+          <w:sz w:val="19"/>
+          <w:szCs w:val="19"/>
+        </w:rPr>
+        <w:t>provided</w:t>
+      </w:r>
+      <w:proofErr w:type="spellEnd"/>
+      <w:r>
+        <w:rPr>
+          <w:rFonts w:ascii="Cascadia Mono" w:hAnsi="Cascadia Mono" w:cs="Cascadia Mono"/>
+          <w:color w:val="000000"/>
+          <w:kern w:val="0"/>
+          <w:sz w:val="19"/>
+          <w:szCs w:val="19"/>
+        </w:rPr>
+        <w:t xml:space="preserve"> </w:t>
+      </w:r>
+      <w:proofErr w:type="spellStart"/>
+      <w:r>
+        <w:rPr>
+          <w:rFonts w:ascii="Cascadia Mono" w:hAnsi="Cascadia Mono" w:cs="Cascadia Mono"/>
+          <w:color w:val="000000"/>
+          <w:kern w:val="0"/>
+          <w:sz w:val="19"/>
+          <w:szCs w:val="19"/>
+        </w:rPr>
+        <w:t>free</w:t>
+      </w:r>
+      <w:proofErr w:type="spellEnd"/>
+      <w:r>
+        <w:rPr>
+          <w:rFonts w:ascii="Cascadia Mono" w:hAnsi="Cascadia Mono" w:cs="Cascadia Mono"/>
+          <w:color w:val="000000"/>
+          <w:kern w:val="0"/>
+          <w:sz w:val="19"/>
+          <w:szCs w:val="19"/>
+        </w:rPr>
+        <w:t xml:space="preserve"> </w:t>
+      </w:r>
+      <w:proofErr w:type="spellStart"/>
+      <w:r>
+        <w:rPr>
+          <w:rFonts w:ascii="Cascadia Mono" w:hAnsi="Cascadia Mono" w:cs="Cascadia Mono"/>
+          <w:color w:val="000000"/>
+          <w:kern w:val="0"/>
+          <w:sz w:val="19"/>
+          <w:szCs w:val="19"/>
+        </w:rPr>
+        <w:t>of</w:t>
+      </w:r>
+      <w:proofErr w:type="spellEnd"/>
+      <w:r>
+        <w:rPr>
+          <w:rFonts w:ascii="Cascadia Mono" w:hAnsi="Cascadia Mono" w:cs="Cascadia Mono"/>
+          <w:color w:val="000000"/>
+          <w:kern w:val="0"/>
+          <w:sz w:val="19"/>
+          <w:szCs w:val="19"/>
+        </w:rPr>
+        <w:t xml:space="preserve"> </w:t>
+      </w:r>
+      <w:proofErr w:type="spellStart"/>
+      <w:r>
+        <w:rPr>
+          <w:rFonts w:ascii="Cascadia Mono" w:hAnsi="Cascadia Mono" w:cs="Cascadia Mono"/>
+          <w:color w:val="000000"/>
+          <w:kern w:val="0"/>
+          <w:sz w:val="19"/>
+          <w:szCs w:val="19"/>
+        </w:rPr>
+        <w:t>charge</w:t>
+      </w:r>
+      <w:proofErr w:type="spellEnd"/>
+      <w:r>
+        <w:rPr>
+          <w:rFonts w:ascii="Cascadia Mono" w:hAnsi="Cascadia Mono" w:cs="Cascadia Mono"/>
+          <w:color w:val="000000"/>
+          <w:kern w:val="0"/>
+          <w:sz w:val="19"/>
+          <w:szCs w:val="19"/>
+        </w:rPr>
+        <w:t xml:space="preserve"> and </w:t>
+      </w:r>
+      <w:proofErr w:type="spellStart"/>
+      <w:r>
+        <w:rPr>
+          <w:rFonts w:ascii="Cascadia Mono" w:hAnsi="Cascadia Mono" w:cs="Cascadia Mono"/>
+          <w:color w:val="000000"/>
+          <w:kern w:val="0"/>
+          <w:sz w:val="19"/>
+          <w:szCs w:val="19"/>
+        </w:rPr>
+        <w:t>may</w:t>
+      </w:r>
+      <w:proofErr w:type="spellEnd"/>
+      <w:r>
+        <w:rPr>
+          <w:rFonts w:ascii="Cascadia Mono" w:hAnsi="Cascadia Mono" w:cs="Cascadia Mono"/>
+          <w:color w:val="000000"/>
+          <w:kern w:val="0"/>
+          <w:sz w:val="19"/>
+          <w:szCs w:val="19"/>
+        </w:rPr>
+        <w:t xml:space="preserve"> </w:t>
+      </w:r>
+      <w:proofErr w:type="spellStart"/>
+      <w:r>
+        <w:rPr>
+          <w:rFonts w:ascii="Cascadia Mono" w:hAnsi="Cascadia Mono" w:cs="Cascadia Mono"/>
+          <w:color w:val="000000"/>
+          <w:kern w:val="0"/>
+          <w:sz w:val="19"/>
+          <w:szCs w:val="19"/>
+        </w:rPr>
+        <w:t>be</w:t>
+      </w:r>
+      <w:proofErr w:type="spellEnd"/>
+      <w:r>
+        <w:rPr>
+          <w:rFonts w:ascii="Cascadia Mono" w:hAnsi="Cascadia Mono" w:cs="Cascadia Mono"/>
+          <w:color w:val="000000"/>
+          <w:kern w:val="0"/>
+          <w:sz w:val="19"/>
+          <w:szCs w:val="19"/>
+        </w:rPr>
+        <w:t xml:space="preserve"> </w:t>
+      </w:r>
+      <w:proofErr w:type="spellStart"/>
+      <w:r>
+        <w:rPr>
+          <w:rFonts w:ascii="Cascadia Mono" w:hAnsi="Cascadia Mono" w:cs="Cascadia Mono"/>
+          <w:color w:val="000000"/>
+          <w:kern w:val="0"/>
+          <w:sz w:val="19"/>
+          <w:szCs w:val="19"/>
+        </w:rPr>
+        <w:t>freely</w:t>
+      </w:r>
+      <w:proofErr w:type="spellEnd"/>
+      <w:r>
+        <w:rPr>
+          <w:rFonts w:ascii="Cascadia Mono" w:hAnsi="Cascadia Mono" w:cs="Cascadia Mono"/>
+          <w:color w:val="000000"/>
+          <w:kern w:val="0"/>
+          <w:sz w:val="19"/>
+          <w:szCs w:val="19"/>
+        </w:rPr>
+        <w:t xml:space="preserve"> </w:t>
+      </w:r>
+      <w:proofErr w:type="spellStart"/>
+      <w:r>
+        <w:rPr>
+          <w:rFonts w:ascii="Cascadia Mono" w:hAnsi="Cascadia Mono" w:cs="Cascadia Mono"/>
+          <w:color w:val="000000"/>
+          <w:kern w:val="0"/>
+          <w:sz w:val="19"/>
+          <w:szCs w:val="19"/>
+        </w:rPr>
+        <w:t>distributed</w:t>
+      </w:r>
+      <w:proofErr w:type="spellEnd"/>
+      <w:r>
+        <w:rPr>
+          <w:rFonts w:ascii="Cascadia Mono" w:hAnsi="Cascadia Mono" w:cs="Cascadia Mono"/>
+          <w:color w:val="000000"/>
+          <w:kern w:val="0"/>
+          <w:sz w:val="19"/>
+          <w:szCs w:val="19"/>
+        </w:rPr>
+        <w:t xml:space="preserve">. </w:t>
+      </w:r>
+      <w:proofErr w:type="spellStart"/>
+      <w:r>
+        <w:rPr>
+          <w:rFonts w:ascii="Cascadia Mono" w:hAnsi="Cascadia Mono" w:cs="Cascadia Mono"/>
+          <w:color w:val="000000"/>
+          <w:kern w:val="0"/>
+          <w:sz w:val="19"/>
+          <w:szCs w:val="19"/>
+        </w:rPr>
+        <w:t>It</w:t>
+      </w:r>
+      <w:proofErr w:type="spellEnd"/>
+      <w:r>
+        <w:rPr>
+          <w:rFonts w:ascii="Cascadia Mono" w:hAnsi="Cascadia Mono" w:cs="Cascadia Mono"/>
+          <w:color w:val="000000"/>
+          <w:kern w:val="0"/>
+          <w:sz w:val="19"/>
+          <w:szCs w:val="19"/>
+        </w:rPr>
+        <w:t xml:space="preserve"> was </w:t>
+      </w:r>
+      <w:proofErr w:type="spellStart"/>
+      <w:r>
+        <w:rPr>
+          <w:rFonts w:ascii="Cascadia Mono" w:hAnsi="Cascadia Mono" w:cs="Cascadia Mono"/>
+          <w:color w:val="000000"/>
+          <w:kern w:val="0"/>
+          <w:sz w:val="19"/>
+          <w:szCs w:val="19"/>
+        </w:rPr>
+        <w:t>initially</w:t>
+      </w:r>
+      <w:proofErr w:type="spellEnd"/>
+      <w:r>
+        <w:rPr>
+          <w:rFonts w:ascii="Cascadia Mono" w:hAnsi="Cascadia Mono" w:cs="Cascadia Mono"/>
+          <w:color w:val="000000"/>
+          <w:kern w:val="0"/>
+          <w:sz w:val="19"/>
+          <w:szCs w:val="19"/>
+        </w:rPr>
+        <w:t xml:space="preserve"> </w:t>
+      </w:r>
+      <w:proofErr w:type="spellStart"/>
+      <w:r>
+        <w:rPr>
+          <w:rFonts w:ascii="Cascadia Mono" w:hAnsi="Cascadia Mono" w:cs="Cascadia Mono"/>
+          <w:color w:val="000000"/>
+          <w:kern w:val="0"/>
+          <w:sz w:val="19"/>
+          <w:szCs w:val="19"/>
+        </w:rPr>
+        <w:t>developed</w:t>
+      </w:r>
+      <w:proofErr w:type="spellEnd"/>
+      <w:r>
+        <w:rPr>
+          <w:rFonts w:ascii="Cascadia Mono" w:hAnsi="Cascadia Mono" w:cs="Cascadia Mono"/>
+          <w:color w:val="000000"/>
+          <w:kern w:val="0"/>
+          <w:sz w:val="19"/>
+          <w:szCs w:val="19"/>
+        </w:rPr>
+        <w:t xml:space="preserve"> </w:t>
+      </w:r>
+      <w:proofErr w:type="spellStart"/>
+      <w:r>
+        <w:rPr>
+          <w:rFonts w:ascii="Cascadia Mono" w:hAnsi="Cascadia Mono" w:cs="Cascadia Mono"/>
+          <w:color w:val="000000"/>
+          <w:kern w:val="0"/>
+          <w:sz w:val="19"/>
+          <w:szCs w:val="19"/>
+        </w:rPr>
+        <w:t>as</w:t>
+      </w:r>
+      <w:proofErr w:type="spellEnd"/>
+      <w:r>
+        <w:rPr>
+          <w:rFonts w:ascii="Cascadia Mono" w:hAnsi="Cascadia Mono" w:cs="Cascadia Mono"/>
+          <w:color w:val="000000"/>
+          <w:kern w:val="0"/>
+          <w:sz w:val="19"/>
+          <w:szCs w:val="19"/>
+        </w:rPr>
+        <w:t xml:space="preserve"> a </w:t>
+      </w:r>
+      <w:proofErr w:type="spellStart"/>
+      <w:r>
+        <w:rPr>
+          <w:rFonts w:ascii="Cascadia Mono" w:hAnsi="Cascadia Mono" w:cs="Cascadia Mono"/>
+          <w:color w:val="000000"/>
+          <w:kern w:val="0"/>
+          <w:sz w:val="19"/>
+          <w:szCs w:val="19"/>
+        </w:rPr>
+        <w:t>school</w:t>
+      </w:r>
+      <w:proofErr w:type="spellEnd"/>
+      <w:r>
+        <w:rPr>
+          <w:rFonts w:ascii="Cascadia Mono" w:hAnsi="Cascadia Mono" w:cs="Cascadia Mono"/>
+          <w:color w:val="000000"/>
+          <w:kern w:val="0"/>
+          <w:sz w:val="19"/>
+          <w:szCs w:val="19"/>
+        </w:rPr>
+        <w:t xml:space="preserve"> </w:t>
+      </w:r>
+      <w:proofErr w:type="spellStart"/>
+      <w:r>
+        <w:rPr>
+          <w:rFonts w:ascii="Cascadia Mono" w:hAnsi="Cascadia Mono" w:cs="Cascadia Mono"/>
+          <w:color w:val="000000"/>
+          <w:kern w:val="0"/>
+          <w:sz w:val="19"/>
+          <w:szCs w:val="19"/>
+        </w:rPr>
+        <w:t>project</w:t>
+      </w:r>
+      <w:proofErr w:type="spellEnd"/>
+      <w:r>
+        <w:rPr>
+          <w:rFonts w:ascii="Cascadia Mono" w:hAnsi="Cascadia Mono" w:cs="Cascadia Mono"/>
+          <w:color w:val="000000"/>
+          <w:kern w:val="0"/>
+          <w:sz w:val="19"/>
+          <w:szCs w:val="19"/>
+        </w:rPr>
+        <w:t xml:space="preserve"> and </w:t>
+      </w:r>
+      <w:proofErr w:type="spellStart"/>
+      <w:r>
+        <w:rPr>
+          <w:rFonts w:ascii="Cascadia Mono" w:hAnsi="Cascadia Mono" w:cs="Cascadia Mono"/>
+          <w:color w:val="000000"/>
+          <w:kern w:val="0"/>
+          <w:sz w:val="19"/>
+          <w:szCs w:val="19"/>
+        </w:rPr>
+        <w:t>has</w:t>
+      </w:r>
+      <w:proofErr w:type="spellEnd"/>
+      <w:r>
+        <w:rPr>
+          <w:rFonts w:ascii="Cascadia Mono" w:hAnsi="Cascadia Mono" w:cs="Cascadia Mono"/>
+          <w:color w:val="000000"/>
+          <w:kern w:val="0"/>
+          <w:sz w:val="19"/>
+          <w:szCs w:val="19"/>
+        </w:rPr>
+        <w:t xml:space="preserve"> </w:t>
+      </w:r>
+      <w:proofErr w:type="spellStart"/>
+      <w:r>
+        <w:rPr>
+          <w:rFonts w:ascii="Cascadia Mono" w:hAnsi="Cascadia Mono" w:cs="Cascadia Mono"/>
+          <w:color w:val="000000"/>
+          <w:kern w:val="0"/>
+          <w:sz w:val="19"/>
+          <w:szCs w:val="19"/>
+        </w:rPr>
+        <w:t>since</w:t>
+      </w:r>
+      <w:proofErr w:type="spellEnd"/>
+      <w:r>
+        <w:rPr>
+          <w:rFonts w:ascii="Cascadia Mono" w:hAnsi="Cascadia Mono" w:cs="Cascadia Mono"/>
+          <w:color w:val="000000"/>
+          <w:kern w:val="0"/>
+          <w:sz w:val="19"/>
+          <w:szCs w:val="19"/>
+        </w:rPr>
+        <w:t xml:space="preserve"> </w:t>
+      </w:r>
+      <w:proofErr w:type="spellStart"/>
+      <w:r>
+        <w:rPr>
+          <w:rFonts w:ascii="Cascadia Mono" w:hAnsi="Cascadia Mono" w:cs="Cascadia Mono"/>
+          <w:color w:val="000000"/>
+          <w:kern w:val="0"/>
+          <w:sz w:val="19"/>
+          <w:szCs w:val="19"/>
+        </w:rPr>
+        <w:t>been</w:t>
+      </w:r>
+      <w:proofErr w:type="spellEnd"/>
+      <w:r>
+        <w:rPr>
+          <w:rFonts w:ascii="Cascadia Mono" w:hAnsi="Cascadia Mono" w:cs="Cascadia Mono"/>
+          <w:color w:val="000000"/>
+          <w:kern w:val="0"/>
+          <w:sz w:val="19"/>
+          <w:szCs w:val="19"/>
+        </w:rPr>
+        <w:t xml:space="preserve"> </w:t>
+      </w:r>
+      <w:proofErr w:type="spellStart"/>
+      <w:r>
+        <w:rPr>
+          <w:rFonts w:ascii="Cascadia Mono" w:hAnsi="Cascadia Mono" w:cs="Cascadia Mono"/>
+          <w:color w:val="000000"/>
+          <w:kern w:val="0"/>
+          <w:sz w:val="19"/>
+          <w:szCs w:val="19"/>
+        </w:rPr>
+        <w:t>refined</w:t>
+      </w:r>
+      <w:proofErr w:type="spellEnd"/>
+      <w:r>
+        <w:rPr>
+          <w:rFonts w:ascii="Cascadia Mono" w:hAnsi="Cascadia Mono" w:cs="Cascadia Mono"/>
+          <w:color w:val="000000"/>
+          <w:kern w:val="0"/>
+          <w:sz w:val="19"/>
+          <w:szCs w:val="19"/>
+        </w:rPr>
+        <w:t xml:space="preserve"> </w:t>
+      </w:r>
+      <w:proofErr w:type="spellStart"/>
+      <w:r>
+        <w:rPr>
+          <w:rFonts w:ascii="Cascadia Mono" w:hAnsi="Cascadia Mono" w:cs="Cascadia Mono"/>
+          <w:color w:val="000000"/>
+          <w:kern w:val="0"/>
+          <w:sz w:val="19"/>
+          <w:szCs w:val="19"/>
+        </w:rPr>
+        <w:t>to</w:t>
+      </w:r>
+      <w:proofErr w:type="spellEnd"/>
+      <w:r>
+        <w:rPr>
+          <w:rFonts w:ascii="Cascadia Mono" w:hAnsi="Cascadia Mono" w:cs="Cascadia Mono"/>
+          <w:color w:val="000000"/>
+          <w:kern w:val="0"/>
+          <w:sz w:val="19"/>
+          <w:szCs w:val="19"/>
+        </w:rPr>
+        <w:t xml:space="preserve"> </w:t>
+      </w:r>
+      <w:proofErr w:type="spellStart"/>
+      <w:r>
+        <w:rPr>
+          <w:rFonts w:ascii="Cascadia Mono" w:hAnsi="Cascadia Mono" w:cs="Cascadia Mono"/>
+          <w:color w:val="000000"/>
+          <w:kern w:val="0"/>
+          <w:sz w:val="19"/>
+          <w:szCs w:val="19"/>
+        </w:rPr>
+        <w:t>its</w:t>
+      </w:r>
+      <w:proofErr w:type="spellEnd"/>
+      <w:r>
+        <w:rPr>
+          <w:rFonts w:ascii="Cascadia Mono" w:hAnsi="Cascadia Mono" w:cs="Cascadia Mono"/>
+          <w:color w:val="000000"/>
+          <w:kern w:val="0"/>
+          <w:sz w:val="19"/>
+          <w:szCs w:val="19"/>
+        </w:rPr>
+        <w:t xml:space="preserve"> </w:t>
+      </w:r>
+      <w:proofErr w:type="spellStart"/>
+      <w:r>
+        <w:rPr>
+          <w:rFonts w:ascii="Cascadia Mono" w:hAnsi="Cascadia Mono" w:cs="Cascadia Mono"/>
+          <w:color w:val="000000"/>
+          <w:kern w:val="0"/>
+          <w:sz w:val="19"/>
+          <w:szCs w:val="19"/>
+        </w:rPr>
+        <w:t>current</w:t>
+      </w:r>
+      <w:proofErr w:type="spellEnd"/>
+      <w:r>
+        <w:rPr>
+          <w:rFonts w:ascii="Cascadia Mono" w:hAnsi="Cascadia Mono" w:cs="Cascadia Mono"/>
+          <w:color w:val="000000"/>
+          <w:kern w:val="0"/>
+          <w:sz w:val="19"/>
+          <w:szCs w:val="19"/>
+        </w:rPr>
+        <w:t xml:space="preserve"> </w:t>
+      </w:r>
+      <w:proofErr w:type="spellStart"/>
+      <w:r>
+        <w:rPr>
+          <w:rFonts w:ascii="Cascadia Mono" w:hAnsi="Cascadia Mono" w:cs="Cascadia Mono"/>
+          <w:color w:val="000000"/>
+          <w:kern w:val="0"/>
+          <w:sz w:val="19"/>
+          <w:szCs w:val="19"/>
+        </w:rPr>
+        <w:t>state</w:t>
+      </w:r>
+      <w:proofErr w:type="spellEnd"/>
+      <w:r>
+        <w:rPr>
+          <w:rFonts w:ascii="Cascadia Mono" w:hAnsi="Cascadia Mono" w:cs="Cascadia Mono"/>
+          <w:color w:val="000000"/>
+          <w:kern w:val="0"/>
+          <w:sz w:val="19"/>
+          <w:szCs w:val="19"/>
+        </w:rPr>
+        <w:t>.</w:t>
       </w:r>
     </w:p>
     <w:p>
@@ -589,15 +1372,621 @@
           <w:szCs w:val="19"/>
         </w:rPr>
       </w:pPr>
-      <w:r>
-        <w:rPr>
-          <w:rFonts w:ascii="Cascadia Mono" w:hAnsi="Cascadia Mono" w:cs="Cascadia Mono"/>
-          <w:color w:val="000000"/>
-          <w:kern w:val="0"/>
-          <w:sz w:val="19"/>
-          <w:szCs w:val="19"/>
-        </w:rPr>
-        <w:t>While the application is offered without any cost, if you find it valuable and wish to express your appreciation, you are welcome to make a voluntary donation. Your support would be greatly appreciated.</w:t>
+      <w:proofErr w:type="spellStart"/>
+      <w:r>
+        <w:rPr>
+          <w:rFonts w:ascii="Cascadia Mono" w:hAnsi="Cascadia Mono" w:cs="Cascadia Mono"/>
+          <w:color w:val="000000"/>
+          <w:kern w:val="0"/>
+          <w:sz w:val="19"/>
+          <w:szCs w:val="19"/>
+        </w:rPr>
+        <w:t>While</w:t>
+      </w:r>
+      <w:proofErr w:type="spellEnd"/>
+      <w:r>
+        <w:rPr>
+          <w:rFonts w:ascii="Cascadia Mono" w:hAnsi="Cascadia Mono" w:cs="Cascadia Mono"/>
+          <w:color w:val="000000"/>
+          <w:kern w:val="0"/>
+          <w:sz w:val="19"/>
+          <w:szCs w:val="19"/>
+        </w:rPr>
+        <w:t xml:space="preserve"> </w:t>
+      </w:r>
+      <w:proofErr w:type="spellStart"/>
+      <w:r>
+        <w:rPr>
+          <w:rFonts w:ascii="Cascadia Mono" w:hAnsi="Cascadia Mono" w:cs="Cascadia Mono"/>
+          <w:color w:val="000000"/>
+          <w:kern w:val="0"/>
+          <w:sz w:val="19"/>
+          <w:szCs w:val="19"/>
+        </w:rPr>
+        <w:t>the</w:t>
+      </w:r>
+      <w:proofErr w:type="spellEnd"/>
+      <w:r>
+        <w:rPr>
+          <w:rFonts w:ascii="Cascadia Mono" w:hAnsi="Cascadia Mono" w:cs="Cascadia Mono"/>
+          <w:color w:val="000000"/>
+          <w:kern w:val="0"/>
+          <w:sz w:val="19"/>
+          <w:szCs w:val="19"/>
+        </w:rPr>
+        <w:t xml:space="preserve"> </w:t>
+      </w:r>
+      <w:proofErr w:type="spellStart"/>
+      <w:r>
+        <w:rPr>
+          <w:rFonts w:ascii="Cascadia Mono" w:hAnsi="Cascadia Mono" w:cs="Cascadia Mono"/>
+          <w:color w:val="000000"/>
+          <w:kern w:val="0"/>
+          <w:sz w:val="19"/>
+          <w:szCs w:val="19"/>
+        </w:rPr>
+        <w:t>application</w:t>
+      </w:r>
+      <w:proofErr w:type="spellEnd"/>
+      <w:r>
+        <w:rPr>
+          <w:rFonts w:ascii="Cascadia Mono" w:hAnsi="Cascadia Mono" w:cs="Cascadia Mono"/>
+          <w:color w:val="000000"/>
+          <w:kern w:val="0"/>
+          <w:sz w:val="19"/>
+          <w:szCs w:val="19"/>
+        </w:rPr>
+        <w:t xml:space="preserve"> </w:t>
+      </w:r>
+      <w:proofErr w:type="spellStart"/>
+      <w:r>
+        <w:rPr>
+          <w:rFonts w:ascii="Cascadia Mono" w:hAnsi="Cascadia Mono" w:cs="Cascadia Mono"/>
+          <w:color w:val="000000"/>
+          <w:kern w:val="0"/>
+          <w:sz w:val="19"/>
+          <w:szCs w:val="19"/>
+        </w:rPr>
+        <w:t>is</w:t>
+      </w:r>
+      <w:proofErr w:type="spellEnd"/>
+      <w:r>
+        <w:rPr>
+          <w:rFonts w:ascii="Cascadia Mono" w:hAnsi="Cascadia Mono" w:cs="Cascadia Mono"/>
+          <w:color w:val="000000"/>
+          <w:kern w:val="0"/>
+          <w:sz w:val="19"/>
+          <w:szCs w:val="19"/>
+        </w:rPr>
+        <w:t xml:space="preserve"> </w:t>
+      </w:r>
+      <w:proofErr w:type="spellStart"/>
+      <w:r>
+        <w:rPr>
+          <w:rFonts w:ascii="Cascadia Mono" w:hAnsi="Cascadia Mono" w:cs="Cascadia Mono"/>
+          <w:color w:val="000000"/>
+          <w:kern w:val="0"/>
+          <w:sz w:val="19"/>
+          <w:szCs w:val="19"/>
+        </w:rPr>
+        <w:t>offered</w:t>
+      </w:r>
+      <w:proofErr w:type="spellEnd"/>
+      <w:r>
+        <w:rPr>
+          <w:rFonts w:ascii="Cascadia Mono" w:hAnsi="Cascadia Mono" w:cs="Cascadia Mono"/>
+          <w:color w:val="000000"/>
+          <w:kern w:val="0"/>
+          <w:sz w:val="19"/>
+          <w:szCs w:val="19"/>
+        </w:rPr>
+        <w:t xml:space="preserve"> </w:t>
+      </w:r>
+      <w:proofErr w:type="spellStart"/>
+      <w:r>
+        <w:rPr>
+          <w:rFonts w:ascii="Cascadia Mono" w:hAnsi="Cascadia Mono" w:cs="Cascadia Mono"/>
+          <w:color w:val="000000"/>
+          <w:kern w:val="0"/>
+          <w:sz w:val="19"/>
+          <w:szCs w:val="19"/>
+        </w:rPr>
+        <w:t>without</w:t>
+      </w:r>
+      <w:proofErr w:type="spellEnd"/>
+      <w:r>
+        <w:rPr>
+          <w:rFonts w:ascii="Cascadia Mono" w:hAnsi="Cascadia Mono" w:cs="Cascadia Mono"/>
+          <w:color w:val="000000"/>
+          <w:kern w:val="0"/>
+          <w:sz w:val="19"/>
+          <w:szCs w:val="19"/>
+        </w:rPr>
+        <w:t xml:space="preserve"> </w:t>
+      </w:r>
+      <w:proofErr w:type="spellStart"/>
+      <w:r>
+        <w:rPr>
+          <w:rFonts w:ascii="Cascadia Mono" w:hAnsi="Cascadia Mono" w:cs="Cascadia Mono"/>
+          <w:color w:val="000000"/>
+          <w:kern w:val="0"/>
+          <w:sz w:val="19"/>
+          <w:szCs w:val="19"/>
+        </w:rPr>
+        <w:t>any</w:t>
+      </w:r>
+      <w:proofErr w:type="spellEnd"/>
+      <w:r>
+        <w:rPr>
+          <w:rFonts w:ascii="Cascadia Mono" w:hAnsi="Cascadia Mono" w:cs="Cascadia Mono"/>
+          <w:color w:val="000000"/>
+          <w:kern w:val="0"/>
+          <w:sz w:val="19"/>
+          <w:szCs w:val="19"/>
+        </w:rPr>
+        <w:t xml:space="preserve"> </w:t>
+      </w:r>
+      <w:proofErr w:type="spellStart"/>
+      <w:r>
+        <w:rPr>
+          <w:rFonts w:ascii="Cascadia Mono" w:hAnsi="Cascadia Mono" w:cs="Cascadia Mono"/>
+          <w:color w:val="000000"/>
+          <w:kern w:val="0"/>
+          <w:sz w:val="19"/>
+          <w:szCs w:val="19"/>
+        </w:rPr>
+        <w:t>cost</w:t>
+      </w:r>
+      <w:proofErr w:type="spellEnd"/>
+      <w:r>
+        <w:rPr>
+          <w:rFonts w:ascii="Cascadia Mono" w:hAnsi="Cascadia Mono" w:cs="Cascadia Mono"/>
+          <w:color w:val="000000"/>
+          <w:kern w:val="0"/>
+          <w:sz w:val="19"/>
+          <w:szCs w:val="19"/>
+        </w:rPr>
+        <w:t xml:space="preserve">, </w:t>
+      </w:r>
+      <w:proofErr w:type="spellStart"/>
+      <w:r>
+        <w:rPr>
+          <w:rFonts w:ascii="Cascadia Mono" w:hAnsi="Cascadia Mono" w:cs="Cascadia Mono"/>
+          <w:color w:val="000000"/>
+          <w:kern w:val="0"/>
+          <w:sz w:val="19"/>
+          <w:szCs w:val="19"/>
+        </w:rPr>
+        <w:t>if</w:t>
+      </w:r>
+      <w:proofErr w:type="spellEnd"/>
+      <w:r>
+        <w:rPr>
+          <w:rFonts w:ascii="Cascadia Mono" w:hAnsi="Cascadia Mono" w:cs="Cascadia Mono"/>
+          <w:color w:val="000000"/>
+          <w:kern w:val="0"/>
+          <w:sz w:val="19"/>
+          <w:szCs w:val="19"/>
+        </w:rPr>
+        <w:t xml:space="preserve"> </w:t>
+      </w:r>
+      <w:proofErr w:type="spellStart"/>
+      <w:r>
+        <w:rPr>
+          <w:rFonts w:ascii="Cascadia Mono" w:hAnsi="Cascadia Mono" w:cs="Cascadia Mono"/>
+          <w:color w:val="000000"/>
+          <w:kern w:val="0"/>
+          <w:sz w:val="19"/>
+          <w:szCs w:val="19"/>
+        </w:rPr>
+        <w:t>you</w:t>
+      </w:r>
+      <w:proofErr w:type="spellEnd"/>
+      <w:r>
+        <w:rPr>
+          <w:rFonts w:ascii="Cascadia Mono" w:hAnsi="Cascadia Mono" w:cs="Cascadia Mono"/>
+          <w:color w:val="000000"/>
+          <w:kern w:val="0"/>
+          <w:sz w:val="19"/>
+          <w:szCs w:val="19"/>
+        </w:rPr>
+        <w:t xml:space="preserve"> find </w:t>
+      </w:r>
+      <w:proofErr w:type="spellStart"/>
+      <w:r>
+        <w:rPr>
+          <w:rFonts w:ascii="Cascadia Mono" w:hAnsi="Cascadia Mono" w:cs="Cascadia Mono"/>
+          <w:color w:val="000000"/>
+          <w:kern w:val="0"/>
+          <w:sz w:val="19"/>
+          <w:szCs w:val="19"/>
+        </w:rPr>
+        <w:t>it</w:t>
+      </w:r>
+      <w:proofErr w:type="spellEnd"/>
+      <w:r>
+        <w:rPr>
+          <w:rFonts w:ascii="Cascadia Mono" w:hAnsi="Cascadia Mono" w:cs="Cascadia Mono"/>
+          <w:color w:val="000000"/>
+          <w:kern w:val="0"/>
+          <w:sz w:val="19"/>
+          <w:szCs w:val="19"/>
+        </w:rPr>
+        <w:t xml:space="preserve"> </w:t>
+      </w:r>
+      <w:proofErr w:type="spellStart"/>
+      <w:r>
+        <w:rPr>
+          <w:rFonts w:ascii="Cascadia Mono" w:hAnsi="Cascadia Mono" w:cs="Cascadia Mono"/>
+          <w:color w:val="000000"/>
+          <w:kern w:val="0"/>
+          <w:sz w:val="19"/>
+          <w:szCs w:val="19"/>
+        </w:rPr>
+        <w:t>valuable</w:t>
+      </w:r>
+      <w:proofErr w:type="spellEnd"/>
+      <w:r>
+        <w:rPr>
+          <w:rFonts w:ascii="Cascadia Mono" w:hAnsi="Cascadia Mono" w:cs="Cascadia Mono"/>
+          <w:color w:val="000000"/>
+          <w:kern w:val="0"/>
+          <w:sz w:val="19"/>
+          <w:szCs w:val="19"/>
+        </w:rPr>
+        <w:t xml:space="preserve"> and </w:t>
+      </w:r>
+      <w:proofErr w:type="spellStart"/>
+      <w:r>
+        <w:rPr>
+          <w:rFonts w:ascii="Cascadia Mono" w:hAnsi="Cascadia Mono" w:cs="Cascadia Mono"/>
+          <w:color w:val="000000"/>
+          <w:kern w:val="0"/>
+          <w:sz w:val="19"/>
+          <w:szCs w:val="19"/>
+        </w:rPr>
+        <w:t>wish</w:t>
+      </w:r>
+      <w:proofErr w:type="spellEnd"/>
+      <w:r>
+        <w:rPr>
+          <w:rFonts w:ascii="Cascadia Mono" w:hAnsi="Cascadia Mono" w:cs="Cascadia Mono"/>
+          <w:color w:val="000000"/>
+          <w:kern w:val="0"/>
+          <w:sz w:val="19"/>
+          <w:szCs w:val="19"/>
+        </w:rPr>
+        <w:t xml:space="preserve"> </w:t>
+      </w:r>
+      <w:proofErr w:type="spellStart"/>
+      <w:r>
+        <w:rPr>
+          <w:rFonts w:ascii="Cascadia Mono" w:hAnsi="Cascadia Mono" w:cs="Cascadia Mono"/>
+          <w:color w:val="000000"/>
+          <w:kern w:val="0"/>
+          <w:sz w:val="19"/>
+          <w:szCs w:val="19"/>
+        </w:rPr>
+        <w:t>to</w:t>
+      </w:r>
+      <w:proofErr w:type="spellEnd"/>
+      <w:r>
+        <w:rPr>
+          <w:rFonts w:ascii="Cascadia Mono" w:hAnsi="Cascadia Mono" w:cs="Cascadia Mono"/>
+          <w:color w:val="000000"/>
+          <w:kern w:val="0"/>
+          <w:sz w:val="19"/>
+          <w:szCs w:val="19"/>
+        </w:rPr>
+        <w:t xml:space="preserve"> express </w:t>
+      </w:r>
+      <w:proofErr w:type="spellStart"/>
+      <w:r>
+        <w:rPr>
+          <w:rFonts w:ascii="Cascadia Mono" w:hAnsi="Cascadia Mono" w:cs="Cascadia Mono"/>
+          <w:color w:val="000000"/>
+          <w:kern w:val="0"/>
+          <w:sz w:val="19"/>
+          <w:szCs w:val="19"/>
+        </w:rPr>
+        <w:t>your</w:t>
+      </w:r>
+      <w:proofErr w:type="spellEnd"/>
+      <w:r>
+        <w:rPr>
+          <w:rFonts w:ascii="Cascadia Mono" w:hAnsi="Cascadia Mono" w:cs="Cascadia Mono"/>
+          <w:color w:val="000000"/>
+          <w:kern w:val="0"/>
+          <w:sz w:val="19"/>
+          <w:szCs w:val="19"/>
+        </w:rPr>
+        <w:t xml:space="preserve"> </w:t>
+      </w:r>
+      <w:proofErr w:type="spellStart"/>
+      <w:r>
+        <w:rPr>
+          <w:rFonts w:ascii="Cascadia Mono" w:hAnsi="Cascadia Mono" w:cs="Cascadia Mono"/>
+          <w:color w:val="000000"/>
+          <w:kern w:val="0"/>
+          <w:sz w:val="19"/>
+          <w:szCs w:val="19"/>
+        </w:rPr>
+        <w:t>appreciation</w:t>
+      </w:r>
+      <w:proofErr w:type="spellEnd"/>
+      <w:r>
+        <w:rPr>
+          <w:rFonts w:ascii="Cascadia Mono" w:hAnsi="Cascadia Mono" w:cs="Cascadia Mono"/>
+          <w:color w:val="000000"/>
+          <w:kern w:val="0"/>
+          <w:sz w:val="19"/>
+          <w:szCs w:val="19"/>
+        </w:rPr>
+        <w:t xml:space="preserve">, </w:t>
+      </w:r>
+      <w:proofErr w:type="spellStart"/>
+      <w:r>
+        <w:rPr>
+          <w:rFonts w:ascii="Cascadia Mono" w:hAnsi="Cascadia Mono" w:cs="Cascadia Mono"/>
+          <w:color w:val="000000"/>
+          <w:kern w:val="0"/>
+          <w:sz w:val="19"/>
+          <w:szCs w:val="19"/>
+        </w:rPr>
+        <w:t>you</w:t>
+      </w:r>
+      <w:proofErr w:type="spellEnd"/>
+      <w:r>
+        <w:rPr>
+          <w:rFonts w:ascii="Cascadia Mono" w:hAnsi="Cascadia Mono" w:cs="Cascadia Mono"/>
+          <w:color w:val="000000"/>
+          <w:kern w:val="0"/>
+          <w:sz w:val="19"/>
+          <w:szCs w:val="19"/>
+        </w:rPr>
+        <w:t xml:space="preserve"> </w:t>
+      </w:r>
+      <w:proofErr w:type="spellStart"/>
+      <w:r>
+        <w:rPr>
+          <w:rFonts w:ascii="Cascadia Mono" w:hAnsi="Cascadia Mono" w:cs="Cascadia Mono"/>
+          <w:color w:val="000000"/>
+          <w:kern w:val="0"/>
+          <w:sz w:val="19"/>
+          <w:szCs w:val="19"/>
+        </w:rPr>
+        <w:t>are</w:t>
+      </w:r>
+      <w:proofErr w:type="spellEnd"/>
+      <w:r>
+        <w:rPr>
+          <w:rFonts w:ascii="Cascadia Mono" w:hAnsi="Cascadia Mono" w:cs="Cascadia Mono"/>
+          <w:color w:val="000000"/>
+          <w:kern w:val="0"/>
+          <w:sz w:val="19"/>
+          <w:szCs w:val="19"/>
+        </w:rPr>
+        <w:t xml:space="preserve"> </w:t>
+      </w:r>
+      <w:proofErr w:type="spellStart"/>
+      <w:r>
+        <w:rPr>
+          <w:rFonts w:ascii="Cascadia Mono" w:hAnsi="Cascadia Mono" w:cs="Cascadia Mono"/>
+          <w:color w:val="000000"/>
+          <w:kern w:val="0"/>
+          <w:sz w:val="19"/>
+          <w:szCs w:val="19"/>
+        </w:rPr>
+        <w:t>welcome</w:t>
+      </w:r>
+      <w:proofErr w:type="spellEnd"/>
+      <w:r>
+        <w:rPr>
+          <w:rFonts w:ascii="Cascadia Mono" w:hAnsi="Cascadia Mono" w:cs="Cascadia Mono"/>
+          <w:color w:val="000000"/>
+          <w:kern w:val="0"/>
+          <w:sz w:val="19"/>
+          <w:szCs w:val="19"/>
+        </w:rPr>
+        <w:t xml:space="preserve"> </w:t>
+      </w:r>
+      <w:proofErr w:type="spellStart"/>
+      <w:r>
+        <w:rPr>
+          <w:rFonts w:ascii="Cascadia Mono" w:hAnsi="Cascadia Mono" w:cs="Cascadia Mono"/>
+          <w:color w:val="000000"/>
+          <w:kern w:val="0"/>
+          <w:sz w:val="19"/>
+          <w:szCs w:val="19"/>
+        </w:rPr>
+        <w:t>to</w:t>
+      </w:r>
+      <w:proofErr w:type="spellEnd"/>
+      <w:r>
+        <w:rPr>
+          <w:rFonts w:ascii="Cascadia Mono" w:hAnsi="Cascadia Mono" w:cs="Cascadia Mono"/>
+          <w:color w:val="000000"/>
+          <w:kern w:val="0"/>
+          <w:sz w:val="19"/>
+          <w:szCs w:val="19"/>
+        </w:rPr>
+        <w:t xml:space="preserve"> </w:t>
+      </w:r>
+      <w:proofErr w:type="spellStart"/>
+      <w:r>
+        <w:rPr>
+          <w:rFonts w:ascii="Cascadia Mono" w:hAnsi="Cascadia Mono" w:cs="Cascadia Mono"/>
+          <w:color w:val="000000"/>
+          <w:kern w:val="0"/>
+          <w:sz w:val="19"/>
+          <w:szCs w:val="19"/>
+        </w:rPr>
+        <w:t>make</w:t>
+      </w:r>
+      <w:proofErr w:type="spellEnd"/>
+      <w:r>
+        <w:rPr>
+          <w:rFonts w:ascii="Cascadia Mono" w:hAnsi="Cascadia Mono" w:cs="Cascadia Mono"/>
+          <w:color w:val="000000"/>
+          <w:kern w:val="0"/>
+          <w:sz w:val="19"/>
+          <w:szCs w:val="19"/>
+        </w:rPr>
+        <w:t xml:space="preserve"> a </w:t>
+      </w:r>
+      <w:proofErr w:type="spellStart"/>
+      <w:r>
+        <w:rPr>
+          <w:rFonts w:ascii="Cascadia Mono" w:hAnsi="Cascadia Mono" w:cs="Cascadia Mono"/>
+          <w:color w:val="000000"/>
+          <w:kern w:val="0"/>
+          <w:sz w:val="19"/>
+          <w:szCs w:val="19"/>
+        </w:rPr>
+        <w:t>voluntary</w:t>
+      </w:r>
+      <w:proofErr w:type="spellEnd"/>
+      <w:r>
+        <w:rPr>
+          <w:rFonts w:ascii="Cascadia Mono" w:hAnsi="Cascadia Mono" w:cs="Cascadia Mono"/>
+          <w:color w:val="000000"/>
+          <w:kern w:val="0"/>
+          <w:sz w:val="19"/>
+          <w:szCs w:val="19"/>
+        </w:rPr>
+        <w:t xml:space="preserve"> </w:t>
+      </w:r>
+      <w:proofErr w:type="spellStart"/>
+      <w:r>
+        <w:rPr>
+          <w:rFonts w:ascii="Cascadia Mono" w:hAnsi="Cascadia Mono" w:cs="Cascadia Mono"/>
+          <w:color w:val="000000"/>
+          <w:kern w:val="0"/>
+          <w:sz w:val="19"/>
+          <w:szCs w:val="19"/>
+        </w:rPr>
+        <w:t>donation</w:t>
+      </w:r>
+      <w:proofErr w:type="spellEnd"/>
+      <w:r>
+        <w:rPr>
+          <w:rFonts w:ascii="Cascadia Mono" w:hAnsi="Cascadia Mono" w:cs="Cascadia Mono"/>
+          <w:color w:val="000000"/>
+          <w:kern w:val="0"/>
+          <w:sz w:val="19"/>
+          <w:szCs w:val="19"/>
+        </w:rPr>
+        <w:t xml:space="preserve">. </w:t>
+      </w:r>
+      <w:proofErr w:type="spellStart"/>
+      <w:r>
+        <w:rPr>
+          <w:rFonts w:ascii="Cascadia Mono" w:hAnsi="Cascadia Mono" w:cs="Cascadia Mono"/>
+          <w:color w:val="000000"/>
+          <w:kern w:val="0"/>
+          <w:sz w:val="19"/>
+          <w:szCs w:val="19"/>
+        </w:rPr>
+        <w:t>Your</w:t>
+      </w:r>
+      <w:proofErr w:type="spellEnd"/>
+      <w:r>
+        <w:rPr>
+          <w:rFonts w:ascii="Cascadia Mono" w:hAnsi="Cascadia Mono" w:cs="Cascadia Mono"/>
+          <w:color w:val="000000"/>
+          <w:kern w:val="0"/>
+          <w:sz w:val="19"/>
+          <w:szCs w:val="19"/>
+        </w:rPr>
+        <w:t xml:space="preserve"> support </w:t>
+      </w:r>
+      <w:proofErr w:type="spellStart"/>
+      <w:r>
+        <w:rPr>
+          <w:rFonts w:ascii="Cascadia Mono" w:hAnsi="Cascadia Mono" w:cs="Cascadia Mono"/>
+          <w:color w:val="000000"/>
+          <w:kern w:val="0"/>
+          <w:sz w:val="19"/>
+          <w:szCs w:val="19"/>
+        </w:rPr>
+        <w:t>would</w:t>
+      </w:r>
+      <w:proofErr w:type="spellEnd"/>
+      <w:r>
+        <w:rPr>
+          <w:rFonts w:ascii="Cascadia Mono" w:hAnsi="Cascadia Mono" w:cs="Cascadia Mono"/>
+          <w:color w:val="000000"/>
+          <w:kern w:val="0"/>
+          <w:sz w:val="19"/>
+          <w:szCs w:val="19"/>
+        </w:rPr>
+        <w:t xml:space="preserve"> </w:t>
+      </w:r>
+      <w:proofErr w:type="spellStart"/>
+      <w:r>
+        <w:rPr>
+          <w:rFonts w:ascii="Cascadia Mono" w:hAnsi="Cascadia Mono" w:cs="Cascadia Mono"/>
+          <w:color w:val="000000"/>
+          <w:kern w:val="0"/>
+          <w:sz w:val="19"/>
+          <w:szCs w:val="19"/>
+        </w:rPr>
+        <w:t>be</w:t>
+      </w:r>
+      <w:proofErr w:type="spellEnd"/>
+      <w:r>
+        <w:rPr>
+          <w:rFonts w:ascii="Cascadia Mono" w:hAnsi="Cascadia Mono" w:cs="Cascadia Mono"/>
+          <w:color w:val="000000"/>
+          <w:kern w:val="0"/>
+          <w:sz w:val="19"/>
+          <w:szCs w:val="19"/>
+        </w:rPr>
+        <w:t xml:space="preserve"> </w:t>
+      </w:r>
+      <w:proofErr w:type="spellStart"/>
+      <w:r>
+        <w:rPr>
+          <w:rFonts w:ascii="Cascadia Mono" w:hAnsi="Cascadia Mono" w:cs="Cascadia Mono"/>
+          <w:color w:val="000000"/>
+          <w:kern w:val="0"/>
+          <w:sz w:val="19"/>
+          <w:szCs w:val="19"/>
+        </w:rPr>
+        <w:t>greatly</w:t>
+      </w:r>
+      <w:proofErr w:type="spellEnd"/>
+      <w:r>
+        <w:rPr>
+          <w:rFonts w:ascii="Cascadia Mono" w:hAnsi="Cascadia Mono" w:cs="Cascadia Mono"/>
+          <w:color w:val="000000"/>
+          <w:kern w:val="0"/>
+          <w:sz w:val="19"/>
+          <w:szCs w:val="19"/>
+        </w:rPr>
+        <w:t xml:space="preserve"> </w:t>
+      </w:r>
+      <w:proofErr w:type="spellStart"/>
+      <w:r>
+        <w:rPr>
+          <w:rFonts w:ascii="Cascadia Mono" w:hAnsi="Cascadia Mono" w:cs="Cascadia Mono"/>
+          <w:color w:val="000000"/>
+          <w:kern w:val="0"/>
+          <w:sz w:val="19"/>
+          <w:szCs w:val="19"/>
+        </w:rPr>
+        <w:t>appreciated</w:t>
+      </w:r>
+      <w:proofErr w:type="spellEnd"/>
+      <w:r>
+        <w:rPr>
+          <w:rFonts w:ascii="Cascadia Mono" w:hAnsi="Cascadia Mono" w:cs="Cascadia Mono"/>
+          <w:color w:val="000000"/>
+          <w:kern w:val="0"/>
+          <w:sz w:val="19"/>
+          <w:szCs w:val="19"/>
+        </w:rPr>
+        <w:t>.</w:t>
       </w:r>
     </w:p>
     <w:p>
@@ -637,7 +2026,337 @@
           <w:sz w:val="19"/>
           <w:szCs w:val="19"/>
         </w:rPr>
-        <w:t>A user manual titled "Anleitung" is available in this folder, which explains the usage of this app in detail.</w:t>
+        <w:t xml:space="preserve">A </w:t>
+      </w:r>
+      <w:proofErr w:type="spellStart"/>
+      <w:r>
+        <w:rPr>
+          <w:rFonts w:ascii="Cascadia Mono" w:hAnsi="Cascadia Mono" w:cs="Cascadia Mono"/>
+          <w:color w:val="000000"/>
+          <w:kern w:val="0"/>
+          <w:sz w:val="19"/>
+          <w:szCs w:val="19"/>
+        </w:rPr>
+        <w:t>user</w:t>
+      </w:r>
+      <w:proofErr w:type="spellEnd"/>
+      <w:r>
+        <w:rPr>
+          <w:rFonts w:ascii="Cascadia Mono" w:hAnsi="Cascadia Mono" w:cs="Cascadia Mono"/>
+          <w:color w:val="000000"/>
+          <w:kern w:val="0"/>
+          <w:sz w:val="19"/>
+          <w:szCs w:val="19"/>
+        </w:rPr>
+        <w:t xml:space="preserve"> </w:t>
+      </w:r>
+      <w:proofErr w:type="spellStart"/>
+      <w:r>
+        <w:rPr>
+          <w:rFonts w:ascii="Cascadia Mono" w:hAnsi="Cascadia Mono" w:cs="Cascadia Mono"/>
+          <w:color w:val="000000"/>
+          <w:kern w:val="0"/>
+          <w:sz w:val="19"/>
+          <w:szCs w:val="19"/>
+        </w:rPr>
+        <w:t>manual</w:t>
+      </w:r>
+      <w:proofErr w:type="spellEnd"/>
+      <w:r>
+        <w:rPr>
+          <w:rFonts w:ascii="Cascadia Mono" w:hAnsi="Cascadia Mono" w:cs="Cascadia Mono"/>
+          <w:color w:val="000000"/>
+          <w:kern w:val="0"/>
+          <w:sz w:val="19"/>
+          <w:szCs w:val="19"/>
+        </w:rPr>
+        <w:t xml:space="preserve"> </w:t>
+      </w:r>
+      <w:proofErr w:type="spellStart"/>
+      <w:r>
+        <w:rPr>
+          <w:rFonts w:ascii="Cascadia Mono" w:hAnsi="Cascadia Mono" w:cs="Cascadia Mono"/>
+          <w:color w:val="000000"/>
+          <w:kern w:val="0"/>
+          <w:sz w:val="19"/>
+          <w:szCs w:val="19"/>
+        </w:rPr>
+        <w:t>titled</w:t>
+      </w:r>
+      <w:proofErr w:type="spellEnd"/>
+      <w:r>
+        <w:rPr>
+          <w:rFonts w:ascii="Cascadia Mono" w:hAnsi="Cascadia Mono" w:cs="Cascadia Mono"/>
+          <w:color w:val="000000"/>
+          <w:kern w:val="0"/>
+          <w:sz w:val="19"/>
+          <w:szCs w:val="19"/>
+        </w:rPr>
+        <w:t xml:space="preserve"> "Anleitung" </w:t>
+      </w:r>
+      <w:proofErr w:type="spellStart"/>
+      <w:r>
+        <w:rPr>
+          <w:rFonts w:ascii="Cascadia Mono" w:hAnsi="Cascadia Mono" w:cs="Cascadia Mono"/>
+          <w:color w:val="000000"/>
+          <w:kern w:val="0"/>
+          <w:sz w:val="19"/>
+          <w:szCs w:val="19"/>
+        </w:rPr>
+        <w:t>is</w:t>
+      </w:r>
+      <w:proofErr w:type="spellEnd"/>
+      <w:r>
+        <w:rPr>
+          <w:rFonts w:ascii="Cascadia Mono" w:hAnsi="Cascadia Mono" w:cs="Cascadia Mono"/>
+          <w:color w:val="000000"/>
+          <w:kern w:val="0"/>
+          <w:sz w:val="19"/>
+          <w:szCs w:val="19"/>
+        </w:rPr>
+        <w:t xml:space="preserve"> </w:t>
+      </w:r>
+      <w:proofErr w:type="spellStart"/>
+      <w:r>
+        <w:rPr>
+          <w:rFonts w:ascii="Cascadia Mono" w:hAnsi="Cascadia Mono" w:cs="Cascadia Mono"/>
+          <w:color w:val="000000"/>
+          <w:kern w:val="0"/>
+          <w:sz w:val="19"/>
+          <w:szCs w:val="19"/>
+        </w:rPr>
+        <w:t>available</w:t>
+      </w:r>
+      <w:proofErr w:type="spellEnd"/>
+      <w:r>
+        <w:rPr>
+          <w:rFonts w:ascii="Cascadia Mono" w:hAnsi="Cascadia Mono" w:cs="Cascadia Mono"/>
+          <w:color w:val="000000"/>
+          <w:kern w:val="0"/>
+          <w:sz w:val="19"/>
+          <w:szCs w:val="19"/>
+        </w:rPr>
+        <w:t xml:space="preserve"> in </w:t>
+      </w:r>
+      <w:proofErr w:type="spellStart"/>
+      <w:r>
+        <w:rPr>
+          <w:rFonts w:ascii="Cascadia Mono" w:hAnsi="Cascadia Mono" w:cs="Cascadia Mono"/>
+          <w:color w:val="000000"/>
+          <w:kern w:val="0"/>
+          <w:sz w:val="19"/>
+          <w:szCs w:val="19"/>
+        </w:rPr>
+        <w:t>this</w:t>
+      </w:r>
+      <w:proofErr w:type="spellEnd"/>
+      <w:r>
+        <w:rPr>
+          <w:rFonts w:ascii="Cascadia Mono" w:hAnsi="Cascadia Mono" w:cs="Cascadia Mono"/>
+          <w:color w:val="000000"/>
+          <w:kern w:val="0"/>
+          <w:sz w:val="19"/>
+          <w:szCs w:val="19"/>
+        </w:rPr>
+        <w:t xml:space="preserve"> </w:t>
+      </w:r>
+      <w:proofErr w:type="spellStart"/>
+      <w:r>
+        <w:rPr>
+          <w:rFonts w:ascii="Cascadia Mono" w:hAnsi="Cascadia Mono" w:cs="Cascadia Mono"/>
+          <w:color w:val="000000"/>
+          <w:kern w:val="0"/>
+          <w:sz w:val="19"/>
+          <w:szCs w:val="19"/>
+        </w:rPr>
+        <w:t>folder</w:t>
+      </w:r>
+      <w:proofErr w:type="spellEnd"/>
+      <w:r>
+        <w:rPr>
+          <w:rFonts w:ascii="Cascadia Mono" w:hAnsi="Cascadia Mono" w:cs="Cascadia Mono"/>
+          <w:color w:val="000000"/>
+          <w:kern w:val="0"/>
+          <w:sz w:val="19"/>
+          <w:szCs w:val="19"/>
+        </w:rPr>
+        <w:t xml:space="preserve">, </w:t>
+      </w:r>
+      <w:proofErr w:type="spellStart"/>
+      <w:r>
+        <w:rPr>
+          <w:rFonts w:ascii="Cascadia Mono" w:hAnsi="Cascadia Mono" w:cs="Cascadia Mono"/>
+          <w:color w:val="000000"/>
+          <w:kern w:val="0"/>
+          <w:sz w:val="19"/>
+          <w:szCs w:val="19"/>
+        </w:rPr>
+        <w:t>which</w:t>
+      </w:r>
+      <w:proofErr w:type="spellEnd"/>
+      <w:r>
+        <w:rPr>
+          <w:rFonts w:ascii="Cascadia Mono" w:hAnsi="Cascadia Mono" w:cs="Cascadia Mono"/>
+          <w:color w:val="000000"/>
+          <w:kern w:val="0"/>
+          <w:sz w:val="19"/>
+          <w:szCs w:val="19"/>
+        </w:rPr>
+        <w:t xml:space="preserve"> </w:t>
+      </w:r>
+      <w:proofErr w:type="spellStart"/>
+      <w:r>
+        <w:rPr>
+          <w:rFonts w:ascii="Cascadia Mono" w:hAnsi="Cascadia Mono" w:cs="Cascadia Mono"/>
+          <w:color w:val="000000"/>
+          <w:kern w:val="0"/>
+          <w:sz w:val="19"/>
+          <w:szCs w:val="19"/>
+        </w:rPr>
+        <w:t>explains</w:t>
+      </w:r>
+      <w:proofErr w:type="spellEnd"/>
+      <w:r>
+        <w:rPr>
+          <w:rFonts w:ascii="Cascadia Mono" w:hAnsi="Cascadia Mono" w:cs="Cascadia Mono"/>
+          <w:color w:val="000000"/>
+          <w:kern w:val="0"/>
+          <w:sz w:val="19"/>
+          <w:szCs w:val="19"/>
+        </w:rPr>
+        <w:t xml:space="preserve"> </w:t>
+      </w:r>
+      <w:proofErr w:type="spellStart"/>
+      <w:r>
+        <w:rPr>
+          <w:rFonts w:ascii="Cascadia Mono" w:hAnsi="Cascadia Mono" w:cs="Cascadia Mono"/>
+          <w:color w:val="000000"/>
+          <w:kern w:val="0"/>
+          <w:sz w:val="19"/>
+          <w:szCs w:val="19"/>
+        </w:rPr>
+        <w:t>the</w:t>
+      </w:r>
+      <w:proofErr w:type="spellEnd"/>
+      <w:r>
+        <w:rPr>
+          <w:rFonts w:ascii="Cascadia Mono" w:hAnsi="Cascadia Mono" w:cs="Cascadia Mono"/>
+          <w:color w:val="000000"/>
+          <w:kern w:val="0"/>
+          <w:sz w:val="19"/>
+          <w:szCs w:val="19"/>
+        </w:rPr>
+        <w:t xml:space="preserve"> </w:t>
+      </w:r>
+      <w:proofErr w:type="spellStart"/>
+      <w:r>
+        <w:rPr>
+          <w:rFonts w:ascii="Cascadia Mono" w:hAnsi="Cascadia Mono" w:cs="Cascadia Mono"/>
+          <w:color w:val="000000"/>
+          <w:kern w:val="0"/>
+          <w:sz w:val="19"/>
+          <w:szCs w:val="19"/>
+        </w:rPr>
+        <w:t>usage</w:t>
+      </w:r>
+      <w:proofErr w:type="spellEnd"/>
+      <w:r>
+        <w:rPr>
+          <w:rFonts w:ascii="Cascadia Mono" w:hAnsi="Cascadia Mono" w:cs="Cascadia Mono"/>
+          <w:color w:val="000000"/>
+          <w:kern w:val="0"/>
+          <w:sz w:val="19"/>
+          <w:szCs w:val="19"/>
+        </w:rPr>
+        <w:t xml:space="preserve"> </w:t>
+      </w:r>
+      <w:proofErr w:type="spellStart"/>
+      <w:r>
+        <w:rPr>
+          <w:rFonts w:ascii="Cascadia Mono" w:hAnsi="Cascadia Mono" w:cs="Cascadia Mono"/>
+          <w:color w:val="000000"/>
+          <w:kern w:val="0"/>
+          <w:sz w:val="19"/>
+          <w:szCs w:val="19"/>
+        </w:rPr>
+        <w:t>of</w:t>
+      </w:r>
+      <w:proofErr w:type="spellEnd"/>
+      <w:r>
+        <w:rPr>
+          <w:rFonts w:ascii="Cascadia Mono" w:hAnsi="Cascadia Mono" w:cs="Cascadia Mono"/>
+          <w:color w:val="000000"/>
+          <w:kern w:val="0"/>
+          <w:sz w:val="19"/>
+          <w:szCs w:val="19"/>
+        </w:rPr>
+        <w:t xml:space="preserve"> </w:t>
+      </w:r>
+      <w:proofErr w:type="spellStart"/>
+      <w:r>
+        <w:rPr>
+          <w:rFonts w:ascii="Cascadia Mono" w:hAnsi="Cascadia Mono" w:cs="Cascadia Mono"/>
+          <w:color w:val="000000"/>
+          <w:kern w:val="0"/>
+          <w:sz w:val="19"/>
+          <w:szCs w:val="19"/>
+        </w:rPr>
+        <w:t>this</w:t>
+      </w:r>
+      <w:proofErr w:type="spellEnd"/>
+      <w:r>
+        <w:rPr>
+          <w:rFonts w:ascii="Cascadia Mono" w:hAnsi="Cascadia Mono" w:cs="Cascadia Mono"/>
+          <w:color w:val="000000"/>
+          <w:kern w:val="0"/>
+          <w:sz w:val="19"/>
+          <w:szCs w:val="19"/>
+        </w:rPr>
+        <w:t xml:space="preserve"> </w:t>
+      </w:r>
+      <w:proofErr w:type="spellStart"/>
+      <w:r>
+        <w:rPr>
+          <w:rFonts w:ascii="Cascadia Mono" w:hAnsi="Cascadia Mono" w:cs="Cascadia Mono"/>
+          <w:color w:val="000000"/>
+          <w:kern w:val="0"/>
+          <w:sz w:val="19"/>
+          <w:szCs w:val="19"/>
+        </w:rPr>
+        <w:t>app</w:t>
+      </w:r>
+      <w:proofErr w:type="spellEnd"/>
+      <w:r>
+        <w:rPr>
+          <w:rFonts w:ascii="Cascadia Mono" w:hAnsi="Cascadia Mono" w:cs="Cascadia Mono"/>
+          <w:color w:val="000000"/>
+          <w:kern w:val="0"/>
+          <w:sz w:val="19"/>
+          <w:szCs w:val="19"/>
+        </w:rPr>
+        <w:t xml:space="preserve"> in </w:t>
+      </w:r>
+      <w:proofErr w:type="spellStart"/>
+      <w:r>
+        <w:rPr>
+          <w:rFonts w:ascii="Cascadia Mono" w:hAnsi="Cascadia Mono" w:cs="Cascadia Mono"/>
+          <w:color w:val="000000"/>
+          <w:kern w:val="0"/>
+          <w:sz w:val="19"/>
+          <w:szCs w:val="19"/>
+        </w:rPr>
+        <w:t>detail</w:t>
+      </w:r>
+      <w:proofErr w:type="spellEnd"/>
+      <w:r>
+        <w:rPr>
+          <w:rFonts w:ascii="Cascadia Mono" w:hAnsi="Cascadia Mono" w:cs="Cascadia Mono"/>
+          <w:color w:val="000000"/>
+          <w:kern w:val="0"/>
+          <w:sz w:val="19"/>
+          <w:szCs w:val="19"/>
+        </w:rPr>
+        <w:t>.</w:t>
       </w:r>
     </w:p>
     <w:p>
@@ -669,15 +2388,225 @@
           <w:szCs w:val="19"/>
         </w:rPr>
       </w:pPr>
-      <w:r>
-        <w:rPr>
-          <w:rFonts w:ascii="Cascadia Mono" w:hAnsi="Cascadia Mono" w:cs="Cascadia Mono"/>
-          <w:color w:val="000000"/>
-          <w:kern w:val="0"/>
-          <w:sz w:val="19"/>
-          <w:szCs w:val="19"/>
-        </w:rPr>
-        <w:t>For assistance or feedback, please feel free to contact me at florinruedi@gmail.com.</w:t>
+      <w:proofErr w:type="spellStart"/>
+      <w:r>
+        <w:rPr>
+          <w:rFonts w:ascii="Cascadia Mono" w:hAnsi="Cascadia Mono" w:cs="Cascadia Mono"/>
+          <w:color w:val="000000"/>
+          <w:kern w:val="0"/>
+          <w:sz w:val="19"/>
+          <w:szCs w:val="19"/>
+        </w:rPr>
+        <w:t>For</w:t>
+      </w:r>
+      <w:proofErr w:type="spellEnd"/>
+      <w:r>
+        <w:rPr>
+          <w:rFonts w:ascii="Cascadia Mono" w:hAnsi="Cascadia Mono" w:cs="Cascadia Mono"/>
+          <w:color w:val="000000"/>
+          <w:kern w:val="0"/>
+          <w:sz w:val="19"/>
+          <w:szCs w:val="19"/>
+        </w:rPr>
+        <w:t xml:space="preserve"> </w:t>
+      </w:r>
+      <w:proofErr w:type="spellStart"/>
+      <w:r>
+        <w:rPr>
+          <w:rFonts w:ascii="Cascadia Mono" w:hAnsi="Cascadia Mono" w:cs="Cascadia Mono"/>
+          <w:color w:val="000000"/>
+          <w:kern w:val="0"/>
+          <w:sz w:val="19"/>
+          <w:szCs w:val="19"/>
+        </w:rPr>
+        <w:t>assistance</w:t>
+      </w:r>
+      <w:proofErr w:type="spellEnd"/>
+      <w:r>
+        <w:rPr>
+          <w:rFonts w:ascii="Cascadia Mono" w:hAnsi="Cascadia Mono" w:cs="Cascadia Mono"/>
+          <w:color w:val="000000"/>
+          <w:kern w:val="0"/>
+          <w:sz w:val="19"/>
+          <w:szCs w:val="19"/>
+        </w:rPr>
+        <w:t xml:space="preserve"> </w:t>
+      </w:r>
+      <w:proofErr w:type="spellStart"/>
+      <w:r>
+        <w:rPr>
+          <w:rFonts w:ascii="Cascadia Mono" w:hAnsi="Cascadia Mono" w:cs="Cascadia Mono"/>
+          <w:color w:val="000000"/>
+          <w:kern w:val="0"/>
+          <w:sz w:val="19"/>
+          <w:szCs w:val="19"/>
+        </w:rPr>
+        <w:t>or</w:t>
+      </w:r>
+      <w:proofErr w:type="spellEnd"/>
+      <w:r>
+        <w:rPr>
+          <w:rFonts w:ascii="Cascadia Mono" w:hAnsi="Cascadia Mono" w:cs="Cascadia Mono"/>
+          <w:color w:val="000000"/>
+          <w:kern w:val="0"/>
+          <w:sz w:val="19"/>
+          <w:szCs w:val="19"/>
+        </w:rPr>
+        <w:t xml:space="preserve"> </w:t>
+      </w:r>
+      <w:proofErr w:type="spellStart"/>
+      <w:r>
+        <w:rPr>
+          <w:rFonts w:ascii="Cascadia Mono" w:hAnsi="Cascadia Mono" w:cs="Cascadia Mono"/>
+          <w:color w:val="000000"/>
+          <w:kern w:val="0"/>
+          <w:sz w:val="19"/>
+          <w:szCs w:val="19"/>
+        </w:rPr>
+        <w:t>feedback</w:t>
+      </w:r>
+      <w:proofErr w:type="spellEnd"/>
+      <w:r>
+        <w:rPr>
+          <w:rFonts w:ascii="Cascadia Mono" w:hAnsi="Cascadia Mono" w:cs="Cascadia Mono"/>
+          <w:color w:val="000000"/>
+          <w:kern w:val="0"/>
+          <w:sz w:val="19"/>
+          <w:szCs w:val="19"/>
+        </w:rPr>
+        <w:t xml:space="preserve">, </w:t>
+      </w:r>
+      <w:proofErr w:type="spellStart"/>
+      <w:r>
+        <w:rPr>
+          <w:rFonts w:ascii="Cascadia Mono" w:hAnsi="Cascadia Mono" w:cs="Cascadia Mono"/>
+          <w:color w:val="000000"/>
+          <w:kern w:val="0"/>
+          <w:sz w:val="19"/>
+          <w:szCs w:val="19"/>
+        </w:rPr>
+        <w:t>please</w:t>
+      </w:r>
+      <w:proofErr w:type="spellEnd"/>
+      <w:r>
+        <w:rPr>
+          <w:rFonts w:ascii="Cascadia Mono" w:hAnsi="Cascadia Mono" w:cs="Cascadia Mono"/>
+          <w:color w:val="000000"/>
+          <w:kern w:val="0"/>
+          <w:sz w:val="19"/>
+          <w:szCs w:val="19"/>
+        </w:rPr>
+        <w:t xml:space="preserve"> </w:t>
+      </w:r>
+      <w:proofErr w:type="spellStart"/>
+      <w:r>
+        <w:rPr>
+          <w:rFonts w:ascii="Cascadia Mono" w:hAnsi="Cascadia Mono" w:cs="Cascadia Mono"/>
+          <w:color w:val="000000"/>
+          <w:kern w:val="0"/>
+          <w:sz w:val="19"/>
+          <w:szCs w:val="19"/>
+        </w:rPr>
+        <w:t>feel</w:t>
+      </w:r>
+      <w:proofErr w:type="spellEnd"/>
+      <w:r>
+        <w:rPr>
+          <w:rFonts w:ascii="Cascadia Mono" w:hAnsi="Cascadia Mono" w:cs="Cascadia Mono"/>
+          <w:color w:val="000000"/>
+          <w:kern w:val="0"/>
+          <w:sz w:val="19"/>
+          <w:szCs w:val="19"/>
+        </w:rPr>
+        <w:t xml:space="preserve"> </w:t>
+      </w:r>
+      <w:proofErr w:type="spellStart"/>
+      <w:r>
+        <w:rPr>
+          <w:rFonts w:ascii="Cascadia Mono" w:hAnsi="Cascadia Mono" w:cs="Cascadia Mono"/>
+          <w:color w:val="000000"/>
+          <w:kern w:val="0"/>
+          <w:sz w:val="19"/>
+          <w:szCs w:val="19"/>
+        </w:rPr>
+        <w:t>free</w:t>
+      </w:r>
+      <w:proofErr w:type="spellEnd"/>
+      <w:r>
+        <w:rPr>
+          <w:rFonts w:ascii="Cascadia Mono" w:hAnsi="Cascadia Mono" w:cs="Cascadia Mono"/>
+          <w:color w:val="000000"/>
+          <w:kern w:val="0"/>
+          <w:sz w:val="19"/>
+          <w:szCs w:val="19"/>
+        </w:rPr>
+        <w:t xml:space="preserve"> </w:t>
+      </w:r>
+      <w:proofErr w:type="spellStart"/>
+      <w:r>
+        <w:rPr>
+          <w:rFonts w:ascii="Cascadia Mono" w:hAnsi="Cascadia Mono" w:cs="Cascadia Mono"/>
+          <w:color w:val="000000"/>
+          <w:kern w:val="0"/>
+          <w:sz w:val="19"/>
+          <w:szCs w:val="19"/>
+        </w:rPr>
+        <w:t>to</w:t>
+      </w:r>
+      <w:proofErr w:type="spellEnd"/>
+      <w:r>
+        <w:rPr>
+          <w:rFonts w:ascii="Cascadia Mono" w:hAnsi="Cascadia Mono" w:cs="Cascadia Mono"/>
+          <w:color w:val="000000"/>
+          <w:kern w:val="0"/>
+          <w:sz w:val="19"/>
+          <w:szCs w:val="19"/>
+        </w:rPr>
+        <w:t xml:space="preserve"> </w:t>
+      </w:r>
+      <w:proofErr w:type="spellStart"/>
+      <w:r>
+        <w:rPr>
+          <w:rFonts w:ascii="Cascadia Mono" w:hAnsi="Cascadia Mono" w:cs="Cascadia Mono"/>
+          <w:color w:val="000000"/>
+          <w:kern w:val="0"/>
+          <w:sz w:val="19"/>
+          <w:szCs w:val="19"/>
+        </w:rPr>
+        <w:t>contact</w:t>
+      </w:r>
+      <w:proofErr w:type="spellEnd"/>
+      <w:r>
+        <w:rPr>
+          <w:rFonts w:ascii="Cascadia Mono" w:hAnsi="Cascadia Mono" w:cs="Cascadia Mono"/>
+          <w:color w:val="000000"/>
+          <w:kern w:val="0"/>
+          <w:sz w:val="19"/>
+          <w:szCs w:val="19"/>
+        </w:rPr>
+        <w:t xml:space="preserve"> </w:t>
+      </w:r>
+      <w:proofErr w:type="spellStart"/>
+      <w:r>
+        <w:rPr>
+          <w:rFonts w:ascii="Cascadia Mono" w:hAnsi="Cascadia Mono" w:cs="Cascadia Mono"/>
+          <w:color w:val="000000"/>
+          <w:kern w:val="0"/>
+          <w:sz w:val="19"/>
+          <w:szCs w:val="19"/>
+        </w:rPr>
+        <w:t>me</w:t>
+      </w:r>
+      <w:proofErr w:type="spellEnd"/>
+      <w:r>
+        <w:rPr>
+          <w:rFonts w:ascii="Cascadia Mono" w:hAnsi="Cascadia Mono" w:cs="Cascadia Mono"/>
+          <w:color w:val="000000"/>
+          <w:kern w:val="0"/>
+          <w:sz w:val="19"/>
+          <w:szCs w:val="19"/>
+        </w:rPr>
+        <w:t xml:space="preserve"> at florinruedi@gmail.com.</w:t>
       </w:r>
     </w:p>
     <w:p>
@@ -711,15 +2640,247 @@
       </w:pPr>
     </w:p>
     <w:p>
-      <w:r>
-        <w:rPr>
-          <w:rFonts w:ascii="Cascadia Mono" w:hAnsi="Cascadia Mono" w:cs="Cascadia Mono"/>
-          <w:color w:val="000000"/>
-          <w:kern w:val="0"/>
-          <w:sz w:val="19"/>
-          <w:szCs w:val="19"/>
-        </w:rPr>
-        <w:t>Thank you for using this application, and your generosity is always appreciated.</w:t>
+      <w:proofErr w:type="spellStart"/>
+      <w:r>
+        <w:rPr>
+          <w:rFonts w:ascii="Cascadia Mono" w:hAnsi="Cascadia Mono" w:cs="Cascadia Mono"/>
+          <w:color w:val="000000"/>
+          <w:kern w:val="0"/>
+          <w:sz w:val="19"/>
+          <w:szCs w:val="19"/>
+        </w:rPr>
+        <w:t>Thank</w:t>
+      </w:r>
+      <w:proofErr w:type="spellEnd"/>
+      <w:r>
+        <w:rPr>
+          <w:rFonts w:ascii="Cascadia Mono" w:hAnsi="Cascadia Mono" w:cs="Cascadia Mono"/>
+          <w:color w:val="000000"/>
+          <w:kern w:val="0"/>
+          <w:sz w:val="19"/>
+          <w:szCs w:val="19"/>
+        </w:rPr>
+        <w:t xml:space="preserve"> </w:t>
+      </w:r>
+      <w:proofErr w:type="spellStart"/>
+      <w:r>
+        <w:rPr>
+          <w:rFonts w:ascii="Cascadia Mono" w:hAnsi="Cascadia Mono" w:cs="Cascadia Mono"/>
+          <w:color w:val="000000"/>
+          <w:kern w:val="0"/>
+          <w:sz w:val="19"/>
+          <w:szCs w:val="19"/>
+        </w:rPr>
+        <w:t>you</w:t>
+      </w:r>
+      <w:proofErr w:type="spellEnd"/>
+      <w:r>
+        <w:rPr>
+          <w:rFonts w:ascii="Cascadia Mono" w:hAnsi="Cascadia Mono" w:cs="Cascadia Mono"/>
+          <w:color w:val="000000"/>
+          <w:kern w:val="0"/>
+          <w:sz w:val="19"/>
+          <w:szCs w:val="19"/>
+        </w:rPr>
+        <w:t xml:space="preserve"> </w:t>
+      </w:r>
+      <w:proofErr w:type="spellStart"/>
+      <w:r>
+        <w:rPr>
+          <w:rFonts w:ascii="Cascadia Mono" w:hAnsi="Cascadia Mono" w:cs="Cascadia Mono"/>
+          <w:color w:val="000000"/>
+          <w:kern w:val="0"/>
+          <w:sz w:val="19"/>
+          <w:szCs w:val="19"/>
+        </w:rPr>
+        <w:t>for</w:t>
+      </w:r>
+      <w:proofErr w:type="spellEnd"/>
+      <w:r>
+        <w:rPr>
+          <w:rFonts w:ascii="Cascadia Mono" w:hAnsi="Cascadia Mono" w:cs="Cascadia Mono"/>
+          <w:color w:val="000000"/>
+          <w:kern w:val="0"/>
+          <w:sz w:val="19"/>
+          <w:szCs w:val="19"/>
+        </w:rPr>
+        <w:t xml:space="preserve"> </w:t>
+      </w:r>
+      <w:proofErr w:type="spellStart"/>
+      <w:r>
+        <w:rPr>
+          <w:rFonts w:ascii="Cascadia Mono" w:hAnsi="Cascadia Mono" w:cs="Cascadia Mono"/>
+          <w:color w:val="000000"/>
+          <w:kern w:val="0"/>
+          <w:sz w:val="19"/>
+          <w:szCs w:val="19"/>
+        </w:rPr>
+        <w:t>using</w:t>
+      </w:r>
+      <w:proofErr w:type="spellEnd"/>
+      <w:r>
+        <w:rPr>
+          <w:rFonts w:ascii="Cascadia Mono" w:hAnsi="Cascadia Mono" w:cs="Cascadia Mono"/>
+          <w:color w:val="000000"/>
+          <w:kern w:val="0"/>
+          <w:sz w:val="19"/>
+          <w:szCs w:val="19"/>
+        </w:rPr>
+        <w:t xml:space="preserve"> </w:t>
+      </w:r>
+      <w:proofErr w:type="spellStart"/>
+      <w:r>
+        <w:rPr>
+          <w:rFonts w:ascii="Cascadia Mono" w:hAnsi="Cascadia Mono" w:cs="Cascadia Mono"/>
+          <w:color w:val="000000"/>
+          <w:kern w:val="0"/>
+          <w:sz w:val="19"/>
+          <w:szCs w:val="19"/>
+        </w:rPr>
+        <w:t>this</w:t>
+      </w:r>
+      <w:proofErr w:type="spellEnd"/>
+      <w:r>
+        <w:rPr>
+          <w:rFonts w:ascii="Cascadia Mono" w:hAnsi="Cascadia Mono" w:cs="Cascadia Mono"/>
+          <w:color w:val="000000"/>
+          <w:kern w:val="0"/>
+          <w:sz w:val="19"/>
+          <w:szCs w:val="19"/>
+        </w:rPr>
+        <w:t xml:space="preserve"> </w:t>
+      </w:r>
+      <w:proofErr w:type="spellStart"/>
+      <w:r>
+        <w:rPr>
+          <w:rFonts w:ascii="Cascadia Mono" w:hAnsi="Cascadia Mono" w:cs="Cascadia Mono"/>
+          <w:color w:val="000000"/>
+          <w:kern w:val="0"/>
+          <w:sz w:val="19"/>
+          <w:szCs w:val="19"/>
+        </w:rPr>
+        <w:t>application</w:t>
+      </w:r>
+      <w:proofErr w:type="spellEnd"/>
+      <w:r>
+        <w:rPr>
+          <w:rFonts w:ascii="Cascadia Mono" w:hAnsi="Cascadia Mono" w:cs="Cascadia Mono"/>
+          <w:color w:val="000000"/>
+          <w:kern w:val="0"/>
+          <w:sz w:val="19"/>
+          <w:szCs w:val="19"/>
+        </w:rPr>
+        <w:t xml:space="preserve">, and </w:t>
+      </w:r>
+      <w:proofErr w:type="spellStart"/>
+      <w:r>
+        <w:rPr>
+          <w:rFonts w:ascii="Cascadia Mono" w:hAnsi="Cascadia Mono" w:cs="Cascadia Mono"/>
+          <w:color w:val="000000"/>
+          <w:kern w:val="0"/>
+          <w:sz w:val="19"/>
+          <w:szCs w:val="19"/>
+        </w:rPr>
+        <w:t>your</w:t>
+      </w:r>
+      <w:proofErr w:type="spellEnd"/>
+      <w:r>
+        <w:rPr>
+          <w:rFonts w:ascii="Cascadia Mono" w:hAnsi="Cascadia Mono" w:cs="Cascadia Mono"/>
+          <w:color w:val="000000"/>
+          <w:kern w:val="0"/>
+          <w:sz w:val="19"/>
+          <w:szCs w:val="19"/>
+        </w:rPr>
+        <w:t xml:space="preserve"> </w:t>
+      </w:r>
+      <w:proofErr w:type="spellStart"/>
+      <w:r>
+        <w:rPr>
+          <w:rFonts w:ascii="Cascadia Mono" w:hAnsi="Cascadia Mono" w:cs="Cascadia Mono"/>
+          <w:color w:val="000000"/>
+          <w:kern w:val="0"/>
+          <w:sz w:val="19"/>
+          <w:szCs w:val="19"/>
+        </w:rPr>
+        <w:t>generosity</w:t>
+      </w:r>
+      <w:proofErr w:type="spellEnd"/>
+      <w:r>
+        <w:rPr>
+          <w:rFonts w:ascii="Cascadia Mono" w:hAnsi="Cascadia Mono" w:cs="Cascadia Mono"/>
+          <w:color w:val="000000"/>
+          <w:kern w:val="0"/>
+          <w:sz w:val="19"/>
+          <w:szCs w:val="19"/>
+        </w:rPr>
+        <w:t xml:space="preserve"> </w:t>
+      </w:r>
+      <w:proofErr w:type="spellStart"/>
+      <w:r>
+        <w:rPr>
+          <w:rFonts w:ascii="Cascadia Mono" w:hAnsi="Cascadia Mono" w:cs="Cascadia Mono"/>
+          <w:color w:val="000000"/>
+          <w:kern w:val="0"/>
+          <w:sz w:val="19"/>
+          <w:szCs w:val="19"/>
+        </w:rPr>
+        <w:t>is</w:t>
+      </w:r>
+      <w:proofErr w:type="spellEnd"/>
+      <w:r>
+        <w:rPr>
+          <w:rFonts w:ascii="Cascadia Mono" w:hAnsi="Cascadia Mono" w:cs="Cascadia Mono"/>
+          <w:color w:val="000000"/>
+          <w:kern w:val="0"/>
+          <w:sz w:val="19"/>
+          <w:szCs w:val="19"/>
+        </w:rPr>
+        <w:t xml:space="preserve"> </w:t>
+      </w:r>
+      <w:proofErr w:type="spellStart"/>
+      <w:r>
+        <w:rPr>
+          <w:rFonts w:ascii="Cascadia Mono" w:hAnsi="Cascadia Mono" w:cs="Cascadia Mono"/>
+          <w:color w:val="000000"/>
+          <w:kern w:val="0"/>
+          <w:sz w:val="19"/>
+          <w:szCs w:val="19"/>
+        </w:rPr>
+        <w:t>always</w:t>
+      </w:r>
+      <w:proofErr w:type="spellEnd"/>
+      <w:r>
+        <w:rPr>
+          <w:rFonts w:ascii="Cascadia Mono" w:hAnsi="Cascadia Mono" w:cs="Cascadia Mono"/>
+          <w:color w:val="000000"/>
+          <w:kern w:val="0"/>
+          <w:sz w:val="19"/>
+          <w:szCs w:val="19"/>
+        </w:rPr>
+        <w:t xml:space="preserve"> </w:t>
+      </w:r>
+      <w:proofErr w:type="spellStart"/>
+      <w:r>
+        <w:rPr>
+          <w:rFonts w:ascii="Cascadia Mono" w:hAnsi="Cascadia Mono" w:cs="Cascadia Mono"/>
+          <w:color w:val="000000"/>
+          <w:kern w:val="0"/>
+          <w:sz w:val="19"/>
+          <w:szCs w:val="19"/>
+        </w:rPr>
+        <w:t>appreciated</w:t>
+      </w:r>
+      <w:proofErr w:type="spellEnd"/>
+      <w:r>
+        <w:rPr>
+          <w:rFonts w:ascii="Cascadia Mono" w:hAnsi="Cascadia Mono" w:cs="Cascadia Mono"/>
+          <w:color w:val="000000"/>
+          <w:kern w:val="0"/>
+          <w:sz w:val="19"/>
+          <w:szCs w:val="19"/>
+        </w:rPr>
+        <w:t>.</w:t>
       </w:r>
     </w:p>
     <w:p/>
@@ -833,8 +2994,240 @@
           <w:sz w:val="19"/>
           <w:szCs w:val="19"/>
         </w:rPr>
-        <w:t>Permission is hereby granted, free of charge, to any person obtaining a copy</w:t>
-      </w:r>
+        <w:t xml:space="preserve">Permission </w:t>
+      </w:r>
+      <w:proofErr w:type="spellStart"/>
+      <w:r>
+        <w:rPr>
+          <w:rFonts w:ascii="Cascadia Mono" w:hAnsi="Cascadia Mono" w:cs="Cascadia Mono"/>
+          <w:color w:val="000000"/>
+          <w:kern w:val="0"/>
+          <w:sz w:val="19"/>
+          <w:szCs w:val="19"/>
+        </w:rPr>
+        <w:t>is</w:t>
+      </w:r>
+      <w:proofErr w:type="spellEnd"/>
+      <w:r>
+        <w:rPr>
+          <w:rFonts w:ascii="Cascadia Mono" w:hAnsi="Cascadia Mono" w:cs="Cascadia Mono"/>
+          <w:color w:val="000000"/>
+          <w:kern w:val="0"/>
+          <w:sz w:val="19"/>
+          <w:szCs w:val="19"/>
+        </w:rPr>
+        <w:t xml:space="preserve"> </w:t>
+      </w:r>
+      <w:proofErr w:type="spellStart"/>
+      <w:r>
+        <w:rPr>
+          <w:rFonts w:ascii="Cascadia Mono" w:hAnsi="Cascadia Mono" w:cs="Cascadia Mono"/>
+          <w:color w:val="000000"/>
+          <w:kern w:val="0"/>
+          <w:sz w:val="19"/>
+          <w:szCs w:val="19"/>
+        </w:rPr>
+        <w:t>hereby</w:t>
+      </w:r>
+      <w:proofErr w:type="spellEnd"/>
+      <w:r>
+        <w:rPr>
+          <w:rFonts w:ascii="Cascadia Mono" w:hAnsi="Cascadia Mono" w:cs="Cascadia Mono"/>
+          <w:color w:val="000000"/>
+          <w:kern w:val="0"/>
+          <w:sz w:val="19"/>
+          <w:szCs w:val="19"/>
+        </w:rPr>
+        <w:t xml:space="preserve"> </w:t>
+      </w:r>
+      <w:proofErr w:type="spellStart"/>
+      <w:r>
+        <w:rPr>
+          <w:rFonts w:ascii="Cascadia Mono" w:hAnsi="Cascadia Mono" w:cs="Cascadia Mono"/>
+          <w:color w:val="000000"/>
+          <w:kern w:val="0"/>
+          <w:sz w:val="19"/>
+          <w:szCs w:val="19"/>
+        </w:rPr>
+        <w:t>granted</w:t>
+      </w:r>
+      <w:proofErr w:type="spellEnd"/>
+      <w:r>
+        <w:rPr>
+          <w:rFonts w:ascii="Cascadia Mono" w:hAnsi="Cascadia Mono" w:cs="Cascadia Mono"/>
+          <w:color w:val="000000"/>
+          <w:kern w:val="0"/>
+          <w:sz w:val="19"/>
+          <w:szCs w:val="19"/>
+        </w:rPr>
+        <w:t xml:space="preserve">, </w:t>
+      </w:r>
+      <w:proofErr w:type="spellStart"/>
+      <w:r>
+        <w:rPr>
+          <w:rFonts w:ascii="Cascadia Mono" w:hAnsi="Cascadia Mono" w:cs="Cascadia Mono"/>
+          <w:color w:val="000000"/>
+          <w:kern w:val="0"/>
+          <w:sz w:val="19"/>
+          <w:szCs w:val="19"/>
+        </w:rPr>
+        <w:t>free</w:t>
+      </w:r>
+      <w:proofErr w:type="spellEnd"/>
+      <w:r>
+        <w:rPr>
+          <w:rFonts w:ascii="Cascadia Mono" w:hAnsi="Cascadia Mono" w:cs="Cascadia Mono"/>
+          <w:color w:val="000000"/>
+          <w:kern w:val="0"/>
+          <w:sz w:val="19"/>
+          <w:szCs w:val="19"/>
+        </w:rPr>
+        <w:t xml:space="preserve"> </w:t>
+      </w:r>
+      <w:proofErr w:type="spellStart"/>
+      <w:r>
+        <w:rPr>
+          <w:rFonts w:ascii="Cascadia Mono" w:hAnsi="Cascadia Mono" w:cs="Cascadia Mono"/>
+          <w:color w:val="000000"/>
+          <w:kern w:val="0"/>
+          <w:sz w:val="19"/>
+          <w:szCs w:val="19"/>
+        </w:rPr>
+        <w:t>of</w:t>
+      </w:r>
+      <w:proofErr w:type="spellEnd"/>
+      <w:r>
+        <w:rPr>
+          <w:rFonts w:ascii="Cascadia Mono" w:hAnsi="Cascadia Mono" w:cs="Cascadia Mono"/>
+          <w:color w:val="000000"/>
+          <w:kern w:val="0"/>
+          <w:sz w:val="19"/>
+          <w:szCs w:val="19"/>
+        </w:rPr>
+        <w:t xml:space="preserve"> </w:t>
+      </w:r>
+      <w:proofErr w:type="spellStart"/>
+      <w:r>
+        <w:rPr>
+          <w:rFonts w:ascii="Cascadia Mono" w:hAnsi="Cascadia Mono" w:cs="Cascadia Mono"/>
+          <w:color w:val="000000"/>
+          <w:kern w:val="0"/>
+          <w:sz w:val="19"/>
+          <w:szCs w:val="19"/>
+        </w:rPr>
+        <w:t>charge</w:t>
+      </w:r>
+      <w:proofErr w:type="spellEnd"/>
+      <w:r>
+        <w:rPr>
+          <w:rFonts w:ascii="Cascadia Mono" w:hAnsi="Cascadia Mono" w:cs="Cascadia Mono"/>
+          <w:color w:val="000000"/>
+          <w:kern w:val="0"/>
+          <w:sz w:val="19"/>
+          <w:szCs w:val="19"/>
+        </w:rPr>
+        <w:t xml:space="preserve">, </w:t>
+      </w:r>
+      <w:proofErr w:type="spellStart"/>
+      <w:r>
+        <w:rPr>
+          <w:rFonts w:ascii="Cascadia Mono" w:hAnsi="Cascadia Mono" w:cs="Cascadia Mono"/>
+          <w:color w:val="000000"/>
+          <w:kern w:val="0"/>
+          <w:sz w:val="19"/>
+          <w:szCs w:val="19"/>
+        </w:rPr>
+        <w:t>to</w:t>
+      </w:r>
+      <w:proofErr w:type="spellEnd"/>
+      <w:r>
+        <w:rPr>
+          <w:rFonts w:ascii="Cascadia Mono" w:hAnsi="Cascadia Mono" w:cs="Cascadia Mono"/>
+          <w:color w:val="000000"/>
+          <w:kern w:val="0"/>
+          <w:sz w:val="19"/>
+          <w:szCs w:val="19"/>
+        </w:rPr>
+        <w:t xml:space="preserve"> </w:t>
+      </w:r>
+      <w:proofErr w:type="spellStart"/>
+      <w:r>
+        <w:rPr>
+          <w:rFonts w:ascii="Cascadia Mono" w:hAnsi="Cascadia Mono" w:cs="Cascadia Mono"/>
+          <w:color w:val="000000"/>
+          <w:kern w:val="0"/>
+          <w:sz w:val="19"/>
+          <w:szCs w:val="19"/>
+        </w:rPr>
+        <w:t>any</w:t>
+      </w:r>
+      <w:proofErr w:type="spellEnd"/>
+      <w:r>
+        <w:rPr>
+          <w:rFonts w:ascii="Cascadia Mono" w:hAnsi="Cascadia Mono" w:cs="Cascadia Mono"/>
+          <w:color w:val="000000"/>
+          <w:kern w:val="0"/>
+          <w:sz w:val="19"/>
+          <w:szCs w:val="19"/>
+        </w:rPr>
+        <w:t xml:space="preserve"> </w:t>
+      </w:r>
+      <w:proofErr w:type="spellStart"/>
+      <w:r>
+        <w:rPr>
+          <w:rFonts w:ascii="Cascadia Mono" w:hAnsi="Cascadia Mono" w:cs="Cascadia Mono"/>
+          <w:color w:val="000000"/>
+          <w:kern w:val="0"/>
+          <w:sz w:val="19"/>
+          <w:szCs w:val="19"/>
+        </w:rPr>
+        <w:t>person</w:t>
+      </w:r>
+      <w:proofErr w:type="spellEnd"/>
+      <w:r>
+        <w:rPr>
+          <w:rFonts w:ascii="Cascadia Mono" w:hAnsi="Cascadia Mono" w:cs="Cascadia Mono"/>
+          <w:color w:val="000000"/>
+          <w:kern w:val="0"/>
+          <w:sz w:val="19"/>
+          <w:szCs w:val="19"/>
+        </w:rPr>
+        <w:t xml:space="preserve"> </w:t>
+      </w:r>
+      <w:proofErr w:type="spellStart"/>
+      <w:r>
+        <w:rPr>
+          <w:rFonts w:ascii="Cascadia Mono" w:hAnsi="Cascadia Mono" w:cs="Cascadia Mono"/>
+          <w:color w:val="000000"/>
+          <w:kern w:val="0"/>
+          <w:sz w:val="19"/>
+          <w:szCs w:val="19"/>
+        </w:rPr>
+        <w:t>obtaining</w:t>
+      </w:r>
+      <w:proofErr w:type="spellEnd"/>
+      <w:r>
+        <w:rPr>
+          <w:rFonts w:ascii="Cascadia Mono" w:hAnsi="Cascadia Mono" w:cs="Cascadia Mono"/>
+          <w:color w:val="000000"/>
+          <w:kern w:val="0"/>
+          <w:sz w:val="19"/>
+          <w:szCs w:val="19"/>
+        </w:rPr>
+        <w:t xml:space="preserve"> a </w:t>
+      </w:r>
+      <w:proofErr w:type="spellStart"/>
+      <w:r>
+        <w:rPr>
+          <w:rFonts w:ascii="Cascadia Mono" w:hAnsi="Cascadia Mono" w:cs="Cascadia Mono"/>
+          <w:color w:val="000000"/>
+          <w:kern w:val="0"/>
+          <w:sz w:val="19"/>
+          <w:szCs w:val="19"/>
+        </w:rPr>
+        <w:t>copy</w:t>
+      </w:r>
+      <w:proofErr w:type="spellEnd"/>
     </w:p>
     <w:p>
       <w:pPr>
@@ -850,15 +3243,181 @@
           <w:szCs w:val="19"/>
         </w:rPr>
       </w:pPr>
-      <w:r>
-        <w:rPr>
-          <w:rFonts w:ascii="Cascadia Mono" w:hAnsi="Cascadia Mono" w:cs="Cascadia Mono"/>
-          <w:color w:val="000000"/>
-          <w:kern w:val="0"/>
-          <w:sz w:val="19"/>
-          <w:szCs w:val="19"/>
-        </w:rPr>
-        <w:t>of this software and associated documentation files (the "Software"), to deal</w:t>
+      <w:proofErr w:type="spellStart"/>
+      <w:r>
+        <w:rPr>
+          <w:rFonts w:ascii="Cascadia Mono" w:hAnsi="Cascadia Mono" w:cs="Cascadia Mono"/>
+          <w:color w:val="000000"/>
+          <w:kern w:val="0"/>
+          <w:sz w:val="19"/>
+          <w:szCs w:val="19"/>
+        </w:rPr>
+        <w:t>of</w:t>
+      </w:r>
+      <w:proofErr w:type="spellEnd"/>
+      <w:r>
+        <w:rPr>
+          <w:rFonts w:ascii="Cascadia Mono" w:hAnsi="Cascadia Mono" w:cs="Cascadia Mono"/>
+          <w:color w:val="000000"/>
+          <w:kern w:val="0"/>
+          <w:sz w:val="19"/>
+          <w:szCs w:val="19"/>
+        </w:rPr>
+        <w:t xml:space="preserve"> </w:t>
+      </w:r>
+      <w:proofErr w:type="spellStart"/>
+      <w:r>
+        <w:rPr>
+          <w:rFonts w:ascii="Cascadia Mono" w:hAnsi="Cascadia Mono" w:cs="Cascadia Mono"/>
+          <w:color w:val="000000"/>
+          <w:kern w:val="0"/>
+          <w:sz w:val="19"/>
+          <w:szCs w:val="19"/>
+        </w:rPr>
+        <w:t>this</w:t>
+      </w:r>
+      <w:proofErr w:type="spellEnd"/>
+      <w:r>
+        <w:rPr>
+          <w:rFonts w:ascii="Cascadia Mono" w:hAnsi="Cascadia Mono" w:cs="Cascadia Mono"/>
+          <w:color w:val="000000"/>
+          <w:kern w:val="0"/>
+          <w:sz w:val="19"/>
+          <w:szCs w:val="19"/>
+        </w:rPr>
+        <w:t xml:space="preserve"> </w:t>
+      </w:r>
+      <w:proofErr w:type="spellStart"/>
+      <w:r>
+        <w:rPr>
+          <w:rFonts w:ascii="Cascadia Mono" w:hAnsi="Cascadia Mono" w:cs="Cascadia Mono"/>
+          <w:color w:val="000000"/>
+          <w:kern w:val="0"/>
+          <w:sz w:val="19"/>
+          <w:szCs w:val="19"/>
+        </w:rPr>
+        <w:t>software</w:t>
+      </w:r>
+      <w:proofErr w:type="spellEnd"/>
+      <w:r>
+        <w:rPr>
+          <w:rFonts w:ascii="Cascadia Mono" w:hAnsi="Cascadia Mono" w:cs="Cascadia Mono"/>
+          <w:color w:val="000000"/>
+          <w:kern w:val="0"/>
+          <w:sz w:val="19"/>
+          <w:szCs w:val="19"/>
+        </w:rPr>
+        <w:t xml:space="preserve"> and </w:t>
+      </w:r>
+      <w:proofErr w:type="spellStart"/>
+      <w:r>
+        <w:rPr>
+          <w:rFonts w:ascii="Cascadia Mono" w:hAnsi="Cascadia Mono" w:cs="Cascadia Mono"/>
+          <w:color w:val="000000"/>
+          <w:kern w:val="0"/>
+          <w:sz w:val="19"/>
+          <w:szCs w:val="19"/>
+        </w:rPr>
+        <w:t>associated</w:t>
+      </w:r>
+      <w:proofErr w:type="spellEnd"/>
+      <w:r>
+        <w:rPr>
+          <w:rFonts w:ascii="Cascadia Mono" w:hAnsi="Cascadia Mono" w:cs="Cascadia Mono"/>
+          <w:color w:val="000000"/>
+          <w:kern w:val="0"/>
+          <w:sz w:val="19"/>
+          <w:szCs w:val="19"/>
+        </w:rPr>
+        <w:t xml:space="preserve"> </w:t>
+      </w:r>
+      <w:proofErr w:type="spellStart"/>
+      <w:r>
+        <w:rPr>
+          <w:rFonts w:ascii="Cascadia Mono" w:hAnsi="Cascadia Mono" w:cs="Cascadia Mono"/>
+          <w:color w:val="000000"/>
+          <w:kern w:val="0"/>
+          <w:sz w:val="19"/>
+          <w:szCs w:val="19"/>
+        </w:rPr>
+        <w:t>documentation</w:t>
+      </w:r>
+      <w:proofErr w:type="spellEnd"/>
+      <w:r>
+        <w:rPr>
+          <w:rFonts w:ascii="Cascadia Mono" w:hAnsi="Cascadia Mono" w:cs="Cascadia Mono"/>
+          <w:color w:val="000000"/>
+          <w:kern w:val="0"/>
+          <w:sz w:val="19"/>
+          <w:szCs w:val="19"/>
+        </w:rPr>
+        <w:t xml:space="preserve"> </w:t>
+      </w:r>
+      <w:proofErr w:type="spellStart"/>
+      <w:r>
+        <w:rPr>
+          <w:rFonts w:ascii="Cascadia Mono" w:hAnsi="Cascadia Mono" w:cs="Cascadia Mono"/>
+          <w:color w:val="000000"/>
+          <w:kern w:val="0"/>
+          <w:sz w:val="19"/>
+          <w:szCs w:val="19"/>
+        </w:rPr>
+        <w:t>files</w:t>
+      </w:r>
+      <w:proofErr w:type="spellEnd"/>
+      <w:r>
+        <w:rPr>
+          <w:rFonts w:ascii="Cascadia Mono" w:hAnsi="Cascadia Mono" w:cs="Cascadia Mono"/>
+          <w:color w:val="000000"/>
+          <w:kern w:val="0"/>
+          <w:sz w:val="19"/>
+          <w:szCs w:val="19"/>
+        </w:rPr>
+        <w:t xml:space="preserve"> (</w:t>
+      </w:r>
+      <w:proofErr w:type="spellStart"/>
+      <w:r>
+        <w:rPr>
+          <w:rFonts w:ascii="Cascadia Mono" w:hAnsi="Cascadia Mono" w:cs="Cascadia Mono"/>
+          <w:color w:val="000000"/>
+          <w:kern w:val="0"/>
+          <w:sz w:val="19"/>
+          <w:szCs w:val="19"/>
+        </w:rPr>
+        <w:t>the</w:t>
+      </w:r>
+      <w:proofErr w:type="spellEnd"/>
+      <w:r>
+        <w:rPr>
+          <w:rFonts w:ascii="Cascadia Mono" w:hAnsi="Cascadia Mono" w:cs="Cascadia Mono"/>
+          <w:color w:val="000000"/>
+          <w:kern w:val="0"/>
+          <w:sz w:val="19"/>
+          <w:szCs w:val="19"/>
+        </w:rPr>
+        <w:t xml:space="preserve"> "Software"), </w:t>
+      </w:r>
+      <w:proofErr w:type="spellStart"/>
+      <w:r>
+        <w:rPr>
+          <w:rFonts w:ascii="Cascadia Mono" w:hAnsi="Cascadia Mono" w:cs="Cascadia Mono"/>
+          <w:color w:val="000000"/>
+          <w:kern w:val="0"/>
+          <w:sz w:val="19"/>
+          <w:szCs w:val="19"/>
+        </w:rPr>
+        <w:t>to</w:t>
+      </w:r>
+      <w:proofErr w:type="spellEnd"/>
+      <w:r>
+        <w:rPr>
+          <w:rFonts w:ascii="Cascadia Mono" w:hAnsi="Cascadia Mono" w:cs="Cascadia Mono"/>
+          <w:color w:val="000000"/>
+          <w:kern w:val="0"/>
+          <w:sz w:val="19"/>
+          <w:szCs w:val="19"/>
+        </w:rPr>
+        <w:t xml:space="preserve"> deal</w:t>
       </w:r>
     </w:p>
     <w:p>
@@ -883,8 +3442,174 @@
           <w:sz w:val="19"/>
           <w:szCs w:val="19"/>
         </w:rPr>
-        <w:t>in the Software without restriction, including without limitation the rights</w:t>
-      </w:r>
+        <w:t xml:space="preserve">in </w:t>
+      </w:r>
+      <w:proofErr w:type="spellStart"/>
+      <w:r>
+        <w:rPr>
+          <w:rFonts w:ascii="Cascadia Mono" w:hAnsi="Cascadia Mono" w:cs="Cascadia Mono"/>
+          <w:color w:val="000000"/>
+          <w:kern w:val="0"/>
+          <w:sz w:val="19"/>
+          <w:szCs w:val="19"/>
+        </w:rPr>
+        <w:t>the</w:t>
+      </w:r>
+      <w:proofErr w:type="spellEnd"/>
+      <w:r>
+        <w:rPr>
+          <w:rFonts w:ascii="Cascadia Mono" w:hAnsi="Cascadia Mono" w:cs="Cascadia Mono"/>
+          <w:color w:val="000000"/>
+          <w:kern w:val="0"/>
+          <w:sz w:val="19"/>
+          <w:szCs w:val="19"/>
+        </w:rPr>
+        <w:t xml:space="preserve"> Software </w:t>
+      </w:r>
+      <w:proofErr w:type="spellStart"/>
+      <w:r>
+        <w:rPr>
+          <w:rFonts w:ascii="Cascadia Mono" w:hAnsi="Cascadia Mono" w:cs="Cascadia Mono"/>
+          <w:color w:val="000000"/>
+          <w:kern w:val="0"/>
+          <w:sz w:val="19"/>
+          <w:szCs w:val="19"/>
+        </w:rPr>
+        <w:t>without</w:t>
+      </w:r>
+      <w:proofErr w:type="spellEnd"/>
+      <w:r>
+        <w:rPr>
+          <w:rFonts w:ascii="Cascadia Mono" w:hAnsi="Cascadia Mono" w:cs="Cascadia Mono"/>
+          <w:color w:val="000000"/>
+          <w:kern w:val="0"/>
+          <w:sz w:val="19"/>
+          <w:szCs w:val="19"/>
+        </w:rPr>
+        <w:t xml:space="preserve"> </w:t>
+      </w:r>
+      <w:proofErr w:type="spellStart"/>
+      <w:r>
+        <w:rPr>
+          <w:rFonts w:ascii="Cascadia Mono" w:hAnsi="Cascadia Mono" w:cs="Cascadia Mono"/>
+          <w:color w:val="000000"/>
+          <w:kern w:val="0"/>
+          <w:sz w:val="19"/>
+          <w:szCs w:val="19"/>
+        </w:rPr>
+        <w:t>restriction</w:t>
+      </w:r>
+      <w:proofErr w:type="spellEnd"/>
+      <w:r>
+        <w:rPr>
+          <w:rFonts w:ascii="Cascadia Mono" w:hAnsi="Cascadia Mono" w:cs="Cascadia Mono"/>
+          <w:color w:val="000000"/>
+          <w:kern w:val="0"/>
+          <w:sz w:val="19"/>
+          <w:szCs w:val="19"/>
+        </w:rPr>
+        <w:t xml:space="preserve">, </w:t>
+      </w:r>
+      <w:proofErr w:type="spellStart"/>
+      <w:r>
+        <w:rPr>
+          <w:rFonts w:ascii="Cascadia Mono" w:hAnsi="Cascadia Mono" w:cs="Cascadia Mono"/>
+          <w:color w:val="000000"/>
+          <w:kern w:val="0"/>
+          <w:sz w:val="19"/>
+          <w:szCs w:val="19"/>
+        </w:rPr>
+        <w:t>including</w:t>
+      </w:r>
+      <w:proofErr w:type="spellEnd"/>
+      <w:r>
+        <w:rPr>
+          <w:rFonts w:ascii="Cascadia Mono" w:hAnsi="Cascadia Mono" w:cs="Cascadia Mono"/>
+          <w:color w:val="000000"/>
+          <w:kern w:val="0"/>
+          <w:sz w:val="19"/>
+          <w:szCs w:val="19"/>
+        </w:rPr>
+        <w:t xml:space="preserve"> </w:t>
+      </w:r>
+      <w:proofErr w:type="spellStart"/>
+      <w:r>
+        <w:rPr>
+          <w:rFonts w:ascii="Cascadia Mono" w:hAnsi="Cascadia Mono" w:cs="Cascadia Mono"/>
+          <w:color w:val="000000"/>
+          <w:kern w:val="0"/>
+          <w:sz w:val="19"/>
+          <w:szCs w:val="19"/>
+        </w:rPr>
+        <w:t>without</w:t>
+      </w:r>
+      <w:proofErr w:type="spellEnd"/>
+      <w:r>
+        <w:rPr>
+          <w:rFonts w:ascii="Cascadia Mono" w:hAnsi="Cascadia Mono" w:cs="Cascadia Mono"/>
+          <w:color w:val="000000"/>
+          <w:kern w:val="0"/>
+          <w:sz w:val="19"/>
+          <w:szCs w:val="19"/>
+        </w:rPr>
+        <w:t xml:space="preserve"> </w:t>
+      </w:r>
+      <w:proofErr w:type="spellStart"/>
+      <w:r>
+        <w:rPr>
+          <w:rFonts w:ascii="Cascadia Mono" w:hAnsi="Cascadia Mono" w:cs="Cascadia Mono"/>
+          <w:color w:val="000000"/>
+          <w:kern w:val="0"/>
+          <w:sz w:val="19"/>
+          <w:szCs w:val="19"/>
+        </w:rPr>
+        <w:t>limitation</w:t>
+      </w:r>
+      <w:proofErr w:type="spellEnd"/>
+      <w:r>
+        <w:rPr>
+          <w:rFonts w:ascii="Cascadia Mono" w:hAnsi="Cascadia Mono" w:cs="Cascadia Mono"/>
+          <w:color w:val="000000"/>
+          <w:kern w:val="0"/>
+          <w:sz w:val="19"/>
+          <w:szCs w:val="19"/>
+        </w:rPr>
+        <w:t xml:space="preserve"> </w:t>
+      </w:r>
+      <w:proofErr w:type="spellStart"/>
+      <w:r>
+        <w:rPr>
+          <w:rFonts w:ascii="Cascadia Mono" w:hAnsi="Cascadia Mono" w:cs="Cascadia Mono"/>
+          <w:color w:val="000000"/>
+          <w:kern w:val="0"/>
+          <w:sz w:val="19"/>
+          <w:szCs w:val="19"/>
+        </w:rPr>
+        <w:t>the</w:t>
+      </w:r>
+      <w:proofErr w:type="spellEnd"/>
+      <w:r>
+        <w:rPr>
+          <w:rFonts w:ascii="Cascadia Mono" w:hAnsi="Cascadia Mono" w:cs="Cascadia Mono"/>
+          <w:color w:val="000000"/>
+          <w:kern w:val="0"/>
+          <w:sz w:val="19"/>
+          <w:szCs w:val="19"/>
+        </w:rPr>
+        <w:t xml:space="preserve"> </w:t>
+      </w:r>
+      <w:proofErr w:type="spellStart"/>
+      <w:r>
+        <w:rPr>
+          <w:rFonts w:ascii="Cascadia Mono" w:hAnsi="Cascadia Mono" w:cs="Cascadia Mono"/>
+          <w:color w:val="000000"/>
+          <w:kern w:val="0"/>
+          <w:sz w:val="19"/>
+          <w:szCs w:val="19"/>
+        </w:rPr>
+        <w:t>rights</w:t>
+      </w:r>
+      <w:proofErr w:type="spellEnd"/>
     </w:p>
     <w:p>
       <w:pPr>
@@ -900,16 +3625,194 @@
           <w:szCs w:val="19"/>
         </w:rPr>
       </w:pPr>
-      <w:r>
-        <w:rPr>
-          <w:rFonts w:ascii="Cascadia Mono" w:hAnsi="Cascadia Mono" w:cs="Cascadia Mono"/>
-          <w:color w:val="000000"/>
-          <w:kern w:val="0"/>
-          <w:sz w:val="19"/>
-          <w:szCs w:val="19"/>
-        </w:rPr>
-        <w:t>to use, copy, modify, merge, publish, distribute, sublicense, and/or sell</w:t>
-      </w:r>
+      <w:proofErr w:type="spellStart"/>
+      <w:r>
+        <w:rPr>
+          <w:rFonts w:ascii="Cascadia Mono" w:hAnsi="Cascadia Mono" w:cs="Cascadia Mono"/>
+          <w:color w:val="000000"/>
+          <w:kern w:val="0"/>
+          <w:sz w:val="19"/>
+          <w:szCs w:val="19"/>
+        </w:rPr>
+        <w:t>to</w:t>
+      </w:r>
+      <w:proofErr w:type="spellEnd"/>
+      <w:r>
+        <w:rPr>
+          <w:rFonts w:ascii="Cascadia Mono" w:hAnsi="Cascadia Mono" w:cs="Cascadia Mono"/>
+          <w:color w:val="000000"/>
+          <w:kern w:val="0"/>
+          <w:sz w:val="19"/>
+          <w:szCs w:val="19"/>
+        </w:rPr>
+        <w:t xml:space="preserve"> </w:t>
+      </w:r>
+      <w:proofErr w:type="spellStart"/>
+      <w:r>
+        <w:rPr>
+          <w:rFonts w:ascii="Cascadia Mono" w:hAnsi="Cascadia Mono" w:cs="Cascadia Mono"/>
+          <w:color w:val="000000"/>
+          <w:kern w:val="0"/>
+          <w:sz w:val="19"/>
+          <w:szCs w:val="19"/>
+        </w:rPr>
+        <w:t>use</w:t>
+      </w:r>
+      <w:proofErr w:type="spellEnd"/>
+      <w:r>
+        <w:rPr>
+          <w:rFonts w:ascii="Cascadia Mono" w:hAnsi="Cascadia Mono" w:cs="Cascadia Mono"/>
+          <w:color w:val="000000"/>
+          <w:kern w:val="0"/>
+          <w:sz w:val="19"/>
+          <w:szCs w:val="19"/>
+        </w:rPr>
+        <w:t xml:space="preserve">, </w:t>
+      </w:r>
+      <w:proofErr w:type="spellStart"/>
+      <w:r>
+        <w:rPr>
+          <w:rFonts w:ascii="Cascadia Mono" w:hAnsi="Cascadia Mono" w:cs="Cascadia Mono"/>
+          <w:color w:val="000000"/>
+          <w:kern w:val="0"/>
+          <w:sz w:val="19"/>
+          <w:szCs w:val="19"/>
+        </w:rPr>
+        <w:t>copy</w:t>
+      </w:r>
+      <w:proofErr w:type="spellEnd"/>
+      <w:r>
+        <w:rPr>
+          <w:rFonts w:ascii="Cascadia Mono" w:hAnsi="Cascadia Mono" w:cs="Cascadia Mono"/>
+          <w:color w:val="000000"/>
+          <w:kern w:val="0"/>
+          <w:sz w:val="19"/>
+          <w:szCs w:val="19"/>
+        </w:rPr>
+        <w:t xml:space="preserve">, </w:t>
+      </w:r>
+      <w:proofErr w:type="spellStart"/>
+      <w:r>
+        <w:rPr>
+          <w:rFonts w:ascii="Cascadia Mono" w:hAnsi="Cascadia Mono" w:cs="Cascadia Mono"/>
+          <w:color w:val="000000"/>
+          <w:kern w:val="0"/>
+          <w:sz w:val="19"/>
+          <w:szCs w:val="19"/>
+        </w:rPr>
+        <w:t>modify</w:t>
+      </w:r>
+      <w:proofErr w:type="spellEnd"/>
+      <w:r>
+        <w:rPr>
+          <w:rFonts w:ascii="Cascadia Mono" w:hAnsi="Cascadia Mono" w:cs="Cascadia Mono"/>
+          <w:color w:val="000000"/>
+          <w:kern w:val="0"/>
+          <w:sz w:val="19"/>
+          <w:szCs w:val="19"/>
+        </w:rPr>
+        <w:t xml:space="preserve">, </w:t>
+      </w:r>
+      <w:proofErr w:type="spellStart"/>
+      <w:r>
+        <w:rPr>
+          <w:rFonts w:ascii="Cascadia Mono" w:hAnsi="Cascadia Mono" w:cs="Cascadia Mono"/>
+          <w:color w:val="000000"/>
+          <w:kern w:val="0"/>
+          <w:sz w:val="19"/>
+          <w:szCs w:val="19"/>
+        </w:rPr>
+        <w:t>merge</w:t>
+      </w:r>
+      <w:proofErr w:type="spellEnd"/>
+      <w:r>
+        <w:rPr>
+          <w:rFonts w:ascii="Cascadia Mono" w:hAnsi="Cascadia Mono" w:cs="Cascadia Mono"/>
+          <w:color w:val="000000"/>
+          <w:kern w:val="0"/>
+          <w:sz w:val="19"/>
+          <w:szCs w:val="19"/>
+        </w:rPr>
+        <w:t xml:space="preserve">, publish, </w:t>
+      </w:r>
+      <w:proofErr w:type="spellStart"/>
+      <w:r>
+        <w:rPr>
+          <w:rFonts w:ascii="Cascadia Mono" w:hAnsi="Cascadia Mono" w:cs="Cascadia Mono"/>
+          <w:color w:val="000000"/>
+          <w:kern w:val="0"/>
+          <w:sz w:val="19"/>
+          <w:szCs w:val="19"/>
+        </w:rPr>
+        <w:t>distribute</w:t>
+      </w:r>
+      <w:proofErr w:type="spellEnd"/>
+      <w:r>
+        <w:rPr>
+          <w:rFonts w:ascii="Cascadia Mono" w:hAnsi="Cascadia Mono" w:cs="Cascadia Mono"/>
+          <w:color w:val="000000"/>
+          <w:kern w:val="0"/>
+          <w:sz w:val="19"/>
+          <w:szCs w:val="19"/>
+        </w:rPr>
+        <w:t xml:space="preserve">, </w:t>
+      </w:r>
+      <w:proofErr w:type="spellStart"/>
+      <w:r>
+        <w:rPr>
+          <w:rFonts w:ascii="Cascadia Mono" w:hAnsi="Cascadia Mono" w:cs="Cascadia Mono"/>
+          <w:color w:val="000000"/>
+          <w:kern w:val="0"/>
+          <w:sz w:val="19"/>
+          <w:szCs w:val="19"/>
+        </w:rPr>
+        <w:t>sublicense</w:t>
+      </w:r>
+      <w:proofErr w:type="spellEnd"/>
+      <w:r>
+        <w:rPr>
+          <w:rFonts w:ascii="Cascadia Mono" w:hAnsi="Cascadia Mono" w:cs="Cascadia Mono"/>
+          <w:color w:val="000000"/>
+          <w:kern w:val="0"/>
+          <w:sz w:val="19"/>
+          <w:szCs w:val="19"/>
+        </w:rPr>
+        <w:t>, and/</w:t>
+      </w:r>
+      <w:proofErr w:type="spellStart"/>
+      <w:r>
+        <w:rPr>
+          <w:rFonts w:ascii="Cascadia Mono" w:hAnsi="Cascadia Mono" w:cs="Cascadia Mono"/>
+          <w:color w:val="000000"/>
+          <w:kern w:val="0"/>
+          <w:sz w:val="19"/>
+          <w:szCs w:val="19"/>
+        </w:rPr>
+        <w:t>or</w:t>
+      </w:r>
+      <w:proofErr w:type="spellEnd"/>
+      <w:r>
+        <w:rPr>
+          <w:rFonts w:ascii="Cascadia Mono" w:hAnsi="Cascadia Mono" w:cs="Cascadia Mono"/>
+          <w:color w:val="000000"/>
+          <w:kern w:val="0"/>
+          <w:sz w:val="19"/>
+          <w:szCs w:val="19"/>
+        </w:rPr>
+        <w:t xml:space="preserve"> </w:t>
+      </w:r>
+      <w:proofErr w:type="spellStart"/>
+      <w:r>
+        <w:rPr>
+          <w:rFonts w:ascii="Cascadia Mono" w:hAnsi="Cascadia Mono" w:cs="Cascadia Mono"/>
+          <w:color w:val="000000"/>
+          <w:kern w:val="0"/>
+          <w:sz w:val="19"/>
+          <w:szCs w:val="19"/>
+        </w:rPr>
+        <w:t>sell</w:t>
+      </w:r>
+      <w:proofErr w:type="spellEnd"/>
     </w:p>
     <w:p>
       <w:pPr>
@@ -925,16 +3828,216 @@
           <w:szCs w:val="19"/>
         </w:rPr>
       </w:pPr>
-      <w:r>
-        <w:rPr>
-          <w:rFonts w:ascii="Cascadia Mono" w:hAnsi="Cascadia Mono" w:cs="Cascadia Mono"/>
-          <w:color w:val="000000"/>
-          <w:kern w:val="0"/>
-          <w:sz w:val="19"/>
-          <w:szCs w:val="19"/>
-        </w:rPr>
-        <w:t>copies of the Software, and to permit persons to whom the Software is</w:t>
-      </w:r>
+      <w:proofErr w:type="spellStart"/>
+      <w:r>
+        <w:rPr>
+          <w:rFonts w:ascii="Cascadia Mono" w:hAnsi="Cascadia Mono" w:cs="Cascadia Mono"/>
+          <w:color w:val="000000"/>
+          <w:kern w:val="0"/>
+          <w:sz w:val="19"/>
+          <w:szCs w:val="19"/>
+        </w:rPr>
+        <w:t>copies</w:t>
+      </w:r>
+      <w:proofErr w:type="spellEnd"/>
+      <w:r>
+        <w:rPr>
+          <w:rFonts w:ascii="Cascadia Mono" w:hAnsi="Cascadia Mono" w:cs="Cascadia Mono"/>
+          <w:color w:val="000000"/>
+          <w:kern w:val="0"/>
+          <w:sz w:val="19"/>
+          <w:szCs w:val="19"/>
+        </w:rPr>
+        <w:t xml:space="preserve"> </w:t>
+      </w:r>
+      <w:proofErr w:type="spellStart"/>
+      <w:r>
+        <w:rPr>
+          <w:rFonts w:ascii="Cascadia Mono" w:hAnsi="Cascadia Mono" w:cs="Cascadia Mono"/>
+          <w:color w:val="000000"/>
+          <w:kern w:val="0"/>
+          <w:sz w:val="19"/>
+          <w:szCs w:val="19"/>
+        </w:rPr>
+        <w:t>of</w:t>
+      </w:r>
+      <w:proofErr w:type="spellEnd"/>
+      <w:r>
+        <w:rPr>
+          <w:rFonts w:ascii="Cascadia Mono" w:hAnsi="Cascadia Mono" w:cs="Cascadia Mono"/>
+          <w:color w:val="000000"/>
+          <w:kern w:val="0"/>
+          <w:sz w:val="19"/>
+          <w:szCs w:val="19"/>
+        </w:rPr>
+        <w:t xml:space="preserve"> </w:t>
+      </w:r>
+      <w:proofErr w:type="spellStart"/>
+      <w:r>
+        <w:rPr>
+          <w:rFonts w:ascii="Cascadia Mono" w:hAnsi="Cascadia Mono" w:cs="Cascadia Mono"/>
+          <w:color w:val="000000"/>
+          <w:kern w:val="0"/>
+          <w:sz w:val="19"/>
+          <w:szCs w:val="19"/>
+        </w:rPr>
+        <w:t>the</w:t>
+      </w:r>
+      <w:proofErr w:type="spellEnd"/>
+      <w:r>
+        <w:rPr>
+          <w:rFonts w:ascii="Cascadia Mono" w:hAnsi="Cascadia Mono" w:cs="Cascadia Mono"/>
+          <w:color w:val="000000"/>
+          <w:kern w:val="0"/>
+          <w:sz w:val="19"/>
+          <w:szCs w:val="19"/>
+        </w:rPr>
+        <w:t xml:space="preserve"> Software, and </w:t>
+      </w:r>
+      <w:proofErr w:type="spellStart"/>
+      <w:r>
+        <w:rPr>
+          <w:rFonts w:ascii="Cascadia Mono" w:hAnsi="Cascadia Mono" w:cs="Cascadia Mono"/>
+          <w:color w:val="000000"/>
+          <w:kern w:val="0"/>
+          <w:sz w:val="19"/>
+          <w:szCs w:val="19"/>
+        </w:rPr>
+        <w:t>to</w:t>
+      </w:r>
+      <w:proofErr w:type="spellEnd"/>
+      <w:r>
+        <w:rPr>
+          <w:rFonts w:ascii="Cascadia Mono" w:hAnsi="Cascadia Mono" w:cs="Cascadia Mono"/>
+          <w:color w:val="000000"/>
+          <w:kern w:val="0"/>
+          <w:sz w:val="19"/>
+          <w:szCs w:val="19"/>
+        </w:rPr>
+        <w:t xml:space="preserve"> </w:t>
+      </w:r>
+      <w:proofErr w:type="spellStart"/>
+      <w:r>
+        <w:rPr>
+          <w:rFonts w:ascii="Cascadia Mono" w:hAnsi="Cascadia Mono" w:cs="Cascadia Mono"/>
+          <w:color w:val="000000"/>
+          <w:kern w:val="0"/>
+          <w:sz w:val="19"/>
+          <w:szCs w:val="19"/>
+        </w:rPr>
+        <w:t>permit</w:t>
+      </w:r>
+      <w:proofErr w:type="spellEnd"/>
+      <w:r>
+        <w:rPr>
+          <w:rFonts w:ascii="Cascadia Mono" w:hAnsi="Cascadia Mono" w:cs="Cascadia Mono"/>
+          <w:color w:val="000000"/>
+          <w:kern w:val="0"/>
+          <w:sz w:val="19"/>
+          <w:szCs w:val="19"/>
+        </w:rPr>
+        <w:t xml:space="preserve"> </w:t>
+      </w:r>
+      <w:proofErr w:type="spellStart"/>
+      <w:r>
+        <w:rPr>
+          <w:rFonts w:ascii="Cascadia Mono" w:hAnsi="Cascadia Mono" w:cs="Cascadia Mono"/>
+          <w:color w:val="000000"/>
+          <w:kern w:val="0"/>
+          <w:sz w:val="19"/>
+          <w:szCs w:val="19"/>
+        </w:rPr>
+        <w:t>persons</w:t>
+      </w:r>
+      <w:proofErr w:type="spellEnd"/>
+      <w:r>
+        <w:rPr>
+          <w:rFonts w:ascii="Cascadia Mono" w:hAnsi="Cascadia Mono" w:cs="Cascadia Mono"/>
+          <w:color w:val="000000"/>
+          <w:kern w:val="0"/>
+          <w:sz w:val="19"/>
+          <w:szCs w:val="19"/>
+        </w:rPr>
+        <w:t xml:space="preserve"> </w:t>
+      </w:r>
+      <w:proofErr w:type="spellStart"/>
+      <w:r>
+        <w:rPr>
+          <w:rFonts w:ascii="Cascadia Mono" w:hAnsi="Cascadia Mono" w:cs="Cascadia Mono"/>
+          <w:color w:val="000000"/>
+          <w:kern w:val="0"/>
+          <w:sz w:val="19"/>
+          <w:szCs w:val="19"/>
+        </w:rPr>
+        <w:t>to</w:t>
+      </w:r>
+      <w:proofErr w:type="spellEnd"/>
+      <w:r>
+        <w:rPr>
+          <w:rFonts w:ascii="Cascadia Mono" w:hAnsi="Cascadia Mono" w:cs="Cascadia Mono"/>
+          <w:color w:val="000000"/>
+          <w:kern w:val="0"/>
+          <w:sz w:val="19"/>
+          <w:szCs w:val="19"/>
+        </w:rPr>
+        <w:t xml:space="preserve"> </w:t>
+      </w:r>
+      <w:proofErr w:type="spellStart"/>
+      <w:r>
+        <w:rPr>
+          <w:rFonts w:ascii="Cascadia Mono" w:hAnsi="Cascadia Mono" w:cs="Cascadia Mono"/>
+          <w:color w:val="000000"/>
+          <w:kern w:val="0"/>
+          <w:sz w:val="19"/>
+          <w:szCs w:val="19"/>
+        </w:rPr>
+        <w:t>whom</w:t>
+      </w:r>
+      <w:proofErr w:type="spellEnd"/>
+      <w:r>
+        <w:rPr>
+          <w:rFonts w:ascii="Cascadia Mono" w:hAnsi="Cascadia Mono" w:cs="Cascadia Mono"/>
+          <w:color w:val="000000"/>
+          <w:kern w:val="0"/>
+          <w:sz w:val="19"/>
+          <w:szCs w:val="19"/>
+        </w:rPr>
+        <w:t xml:space="preserve"> </w:t>
+      </w:r>
+      <w:proofErr w:type="spellStart"/>
+      <w:r>
+        <w:rPr>
+          <w:rFonts w:ascii="Cascadia Mono" w:hAnsi="Cascadia Mono" w:cs="Cascadia Mono"/>
+          <w:color w:val="000000"/>
+          <w:kern w:val="0"/>
+          <w:sz w:val="19"/>
+          <w:szCs w:val="19"/>
+        </w:rPr>
+        <w:t>the</w:t>
+      </w:r>
+      <w:proofErr w:type="spellEnd"/>
+      <w:r>
+        <w:rPr>
+          <w:rFonts w:ascii="Cascadia Mono" w:hAnsi="Cascadia Mono" w:cs="Cascadia Mono"/>
+          <w:color w:val="000000"/>
+          <w:kern w:val="0"/>
+          <w:sz w:val="19"/>
+          <w:szCs w:val="19"/>
+        </w:rPr>
+        <w:t xml:space="preserve"> Software </w:t>
+      </w:r>
+      <w:proofErr w:type="spellStart"/>
+      <w:r>
+        <w:rPr>
+          <w:rFonts w:ascii="Cascadia Mono" w:hAnsi="Cascadia Mono" w:cs="Cascadia Mono"/>
+          <w:color w:val="000000"/>
+          <w:kern w:val="0"/>
+          <w:sz w:val="19"/>
+          <w:szCs w:val="19"/>
+        </w:rPr>
+        <w:t>is</w:t>
+      </w:r>
+      <w:proofErr w:type="spellEnd"/>
     </w:p>
     <w:p>
       <w:pPr>
@@ -950,15 +4053,159 @@
           <w:szCs w:val="19"/>
         </w:rPr>
       </w:pPr>
-      <w:r>
-        <w:rPr>
-          <w:rFonts w:ascii="Cascadia Mono" w:hAnsi="Cascadia Mono" w:cs="Cascadia Mono"/>
-          <w:color w:val="000000"/>
-          <w:kern w:val="0"/>
-          <w:sz w:val="19"/>
-          <w:szCs w:val="19"/>
-        </w:rPr>
-        <w:t>furnished to do so, subject to the following conditions:</w:t>
+      <w:proofErr w:type="spellStart"/>
+      <w:r>
+        <w:rPr>
+          <w:rFonts w:ascii="Cascadia Mono" w:hAnsi="Cascadia Mono" w:cs="Cascadia Mono"/>
+          <w:color w:val="000000"/>
+          <w:kern w:val="0"/>
+          <w:sz w:val="19"/>
+          <w:szCs w:val="19"/>
+        </w:rPr>
+        <w:t>furnished</w:t>
+      </w:r>
+      <w:proofErr w:type="spellEnd"/>
+      <w:r>
+        <w:rPr>
+          <w:rFonts w:ascii="Cascadia Mono" w:hAnsi="Cascadia Mono" w:cs="Cascadia Mono"/>
+          <w:color w:val="000000"/>
+          <w:kern w:val="0"/>
+          <w:sz w:val="19"/>
+          <w:szCs w:val="19"/>
+        </w:rPr>
+        <w:t xml:space="preserve"> </w:t>
+      </w:r>
+      <w:proofErr w:type="spellStart"/>
+      <w:r>
+        <w:rPr>
+          <w:rFonts w:ascii="Cascadia Mono" w:hAnsi="Cascadia Mono" w:cs="Cascadia Mono"/>
+          <w:color w:val="000000"/>
+          <w:kern w:val="0"/>
+          <w:sz w:val="19"/>
+          <w:szCs w:val="19"/>
+        </w:rPr>
+        <w:t>to</w:t>
+      </w:r>
+      <w:proofErr w:type="spellEnd"/>
+      <w:r>
+        <w:rPr>
+          <w:rFonts w:ascii="Cascadia Mono" w:hAnsi="Cascadia Mono" w:cs="Cascadia Mono"/>
+          <w:color w:val="000000"/>
+          <w:kern w:val="0"/>
+          <w:sz w:val="19"/>
+          <w:szCs w:val="19"/>
+        </w:rPr>
+        <w:t xml:space="preserve"> do so, </w:t>
+      </w:r>
+      <w:proofErr w:type="spellStart"/>
+      <w:r>
+        <w:rPr>
+          <w:rFonts w:ascii="Cascadia Mono" w:hAnsi="Cascadia Mono" w:cs="Cascadia Mono"/>
+          <w:color w:val="000000"/>
+          <w:kern w:val="0"/>
+          <w:sz w:val="19"/>
+          <w:szCs w:val="19"/>
+        </w:rPr>
+        <w:t>subject</w:t>
+      </w:r>
+      <w:proofErr w:type="spellEnd"/>
+      <w:r>
+        <w:rPr>
+          <w:rFonts w:ascii="Cascadia Mono" w:hAnsi="Cascadia Mono" w:cs="Cascadia Mono"/>
+          <w:color w:val="000000"/>
+          <w:kern w:val="0"/>
+          <w:sz w:val="19"/>
+          <w:szCs w:val="19"/>
+        </w:rPr>
+        <w:t xml:space="preserve"> </w:t>
+      </w:r>
+      <w:proofErr w:type="spellStart"/>
+      <w:r>
+        <w:rPr>
+          <w:rFonts w:ascii="Cascadia Mono" w:hAnsi="Cascadia Mono" w:cs="Cascadia Mono"/>
+          <w:color w:val="000000"/>
+          <w:kern w:val="0"/>
+          <w:sz w:val="19"/>
+          <w:szCs w:val="19"/>
+        </w:rPr>
+        <w:t>to</w:t>
+      </w:r>
+      <w:proofErr w:type="spellEnd"/>
+      <w:r>
+        <w:rPr>
+          <w:rFonts w:ascii="Cascadia Mono" w:hAnsi="Cascadia Mono" w:cs="Cascadia Mono"/>
+          <w:color w:val="000000"/>
+          <w:kern w:val="0"/>
+          <w:sz w:val="19"/>
+          <w:szCs w:val="19"/>
+        </w:rPr>
+        <w:t xml:space="preserve"> </w:t>
+      </w:r>
+      <w:proofErr w:type="spellStart"/>
+      <w:r>
+        <w:rPr>
+          <w:rFonts w:ascii="Cascadia Mono" w:hAnsi="Cascadia Mono" w:cs="Cascadia Mono"/>
+          <w:color w:val="000000"/>
+          <w:kern w:val="0"/>
+          <w:sz w:val="19"/>
+          <w:szCs w:val="19"/>
+        </w:rPr>
+        <w:t>the</w:t>
+      </w:r>
+      <w:proofErr w:type="spellEnd"/>
+      <w:r>
+        <w:rPr>
+          <w:rFonts w:ascii="Cascadia Mono" w:hAnsi="Cascadia Mono" w:cs="Cascadia Mono"/>
+          <w:color w:val="000000"/>
+          <w:kern w:val="0"/>
+          <w:sz w:val="19"/>
+          <w:szCs w:val="19"/>
+        </w:rPr>
+        <w:t xml:space="preserve"> </w:t>
+      </w:r>
+      <w:proofErr w:type="spellStart"/>
+      <w:r>
+        <w:rPr>
+          <w:rFonts w:ascii="Cascadia Mono" w:hAnsi="Cascadia Mono" w:cs="Cascadia Mono"/>
+          <w:color w:val="000000"/>
+          <w:kern w:val="0"/>
+          <w:sz w:val="19"/>
+          <w:szCs w:val="19"/>
+        </w:rPr>
+        <w:t>following</w:t>
+      </w:r>
+      <w:proofErr w:type="spellEnd"/>
+      <w:r>
+        <w:rPr>
+          <w:rFonts w:ascii="Cascadia Mono" w:hAnsi="Cascadia Mono" w:cs="Cascadia Mono"/>
+          <w:color w:val="000000"/>
+          <w:kern w:val="0"/>
+          <w:sz w:val="19"/>
+          <w:szCs w:val="19"/>
+        </w:rPr>
+        <w:t xml:space="preserve"> </w:t>
+      </w:r>
+      <w:proofErr w:type="spellStart"/>
+      <w:r>
+        <w:rPr>
+          <w:rFonts w:ascii="Cascadia Mono" w:hAnsi="Cascadia Mono" w:cs="Cascadia Mono"/>
+          <w:color w:val="000000"/>
+          <w:kern w:val="0"/>
+          <w:sz w:val="19"/>
+          <w:szCs w:val="19"/>
+        </w:rPr>
+        <w:t>conditions</w:t>
+      </w:r>
+      <w:proofErr w:type="spellEnd"/>
+      <w:r>
+        <w:rPr>
+          <w:rFonts w:ascii="Cascadia Mono" w:hAnsi="Cascadia Mono" w:cs="Cascadia Mono"/>
+          <w:color w:val="000000"/>
+          <w:kern w:val="0"/>
+          <w:sz w:val="19"/>
+          <w:szCs w:val="19"/>
+        </w:rPr>
+        <w:t>:</w:t>
       </w:r>
     </w:p>
     <w:p>
@@ -998,7 +4245,205 @@
           <w:sz w:val="19"/>
           <w:szCs w:val="19"/>
         </w:rPr>
-        <w:t>The above copyright notice and this permission notice shall be included in all</w:t>
+        <w:t xml:space="preserve">The </w:t>
+      </w:r>
+      <w:proofErr w:type="spellStart"/>
+      <w:r>
+        <w:rPr>
+          <w:rFonts w:ascii="Cascadia Mono" w:hAnsi="Cascadia Mono" w:cs="Cascadia Mono"/>
+          <w:color w:val="000000"/>
+          <w:kern w:val="0"/>
+          <w:sz w:val="19"/>
+          <w:szCs w:val="19"/>
+        </w:rPr>
+        <w:t>above</w:t>
+      </w:r>
+      <w:proofErr w:type="spellEnd"/>
+      <w:r>
+        <w:rPr>
+          <w:rFonts w:ascii="Cascadia Mono" w:hAnsi="Cascadia Mono" w:cs="Cascadia Mono"/>
+          <w:color w:val="000000"/>
+          <w:kern w:val="0"/>
+          <w:sz w:val="19"/>
+          <w:szCs w:val="19"/>
+        </w:rPr>
+        <w:t xml:space="preserve"> </w:t>
+      </w:r>
+      <w:proofErr w:type="spellStart"/>
+      <w:r>
+        <w:rPr>
+          <w:rFonts w:ascii="Cascadia Mono" w:hAnsi="Cascadia Mono" w:cs="Cascadia Mono"/>
+          <w:color w:val="000000"/>
+          <w:kern w:val="0"/>
+          <w:sz w:val="19"/>
+          <w:szCs w:val="19"/>
+        </w:rPr>
+        <w:t>copyright</w:t>
+      </w:r>
+      <w:proofErr w:type="spellEnd"/>
+      <w:r>
+        <w:rPr>
+          <w:rFonts w:ascii="Cascadia Mono" w:hAnsi="Cascadia Mono" w:cs="Cascadia Mono"/>
+          <w:color w:val="000000"/>
+          <w:kern w:val="0"/>
+          <w:sz w:val="19"/>
+          <w:szCs w:val="19"/>
+        </w:rPr>
+        <w:t xml:space="preserve"> </w:t>
+      </w:r>
+      <w:proofErr w:type="spellStart"/>
+      <w:r>
+        <w:rPr>
+          <w:rFonts w:ascii="Cascadia Mono" w:hAnsi="Cascadia Mono" w:cs="Cascadia Mono"/>
+          <w:color w:val="000000"/>
+          <w:kern w:val="0"/>
+          <w:sz w:val="19"/>
+          <w:szCs w:val="19"/>
+        </w:rPr>
+        <w:t>notice</w:t>
+      </w:r>
+      <w:proofErr w:type="spellEnd"/>
+      <w:r>
+        <w:rPr>
+          <w:rFonts w:ascii="Cascadia Mono" w:hAnsi="Cascadia Mono" w:cs="Cascadia Mono"/>
+          <w:color w:val="000000"/>
+          <w:kern w:val="0"/>
+          <w:sz w:val="19"/>
+          <w:szCs w:val="19"/>
+        </w:rPr>
+        <w:t xml:space="preserve"> and </w:t>
+      </w:r>
+      <w:proofErr w:type="spellStart"/>
+      <w:r>
+        <w:rPr>
+          <w:rFonts w:ascii="Cascadia Mono" w:hAnsi="Cascadia Mono" w:cs="Cascadia Mono"/>
+          <w:color w:val="000000"/>
+          <w:kern w:val="0"/>
+          <w:sz w:val="19"/>
+          <w:szCs w:val="19"/>
+        </w:rPr>
+        <w:t>this</w:t>
+      </w:r>
+      <w:proofErr w:type="spellEnd"/>
+      <w:r>
+        <w:rPr>
+          <w:rFonts w:ascii="Cascadia Mono" w:hAnsi="Cascadia Mono" w:cs="Cascadia Mono"/>
+          <w:color w:val="000000"/>
+          <w:kern w:val="0"/>
+          <w:sz w:val="19"/>
+          <w:szCs w:val="19"/>
+        </w:rPr>
+        <w:t xml:space="preserve"> </w:t>
+      </w:r>
+      <w:proofErr w:type="spellStart"/>
+      <w:r>
+        <w:rPr>
+          <w:rFonts w:ascii="Cascadia Mono" w:hAnsi="Cascadia Mono" w:cs="Cascadia Mono"/>
+          <w:color w:val="000000"/>
+          <w:kern w:val="0"/>
+          <w:sz w:val="19"/>
+          <w:szCs w:val="19"/>
+        </w:rPr>
+        <w:t>permission</w:t>
+      </w:r>
+      <w:proofErr w:type="spellEnd"/>
+      <w:r>
+        <w:rPr>
+          <w:rFonts w:ascii="Cascadia Mono" w:hAnsi="Cascadia Mono" w:cs="Cascadia Mono"/>
+          <w:color w:val="000000"/>
+          <w:kern w:val="0"/>
+          <w:sz w:val="19"/>
+          <w:szCs w:val="19"/>
+        </w:rPr>
+        <w:t xml:space="preserve"> </w:t>
+      </w:r>
+      <w:proofErr w:type="spellStart"/>
+      <w:r>
+        <w:rPr>
+          <w:rFonts w:ascii="Cascadia Mono" w:hAnsi="Cascadia Mono" w:cs="Cascadia Mono"/>
+          <w:color w:val="000000"/>
+          <w:kern w:val="0"/>
+          <w:sz w:val="19"/>
+          <w:szCs w:val="19"/>
+        </w:rPr>
+        <w:t>notice</w:t>
+      </w:r>
+      <w:proofErr w:type="spellEnd"/>
+      <w:r>
+        <w:rPr>
+          <w:rFonts w:ascii="Cascadia Mono" w:hAnsi="Cascadia Mono" w:cs="Cascadia Mono"/>
+          <w:color w:val="000000"/>
+          <w:kern w:val="0"/>
+          <w:sz w:val="19"/>
+          <w:szCs w:val="19"/>
+        </w:rPr>
+        <w:t xml:space="preserve"> </w:t>
+      </w:r>
+      <w:proofErr w:type="spellStart"/>
+      <w:r>
+        <w:rPr>
+          <w:rFonts w:ascii="Cascadia Mono" w:hAnsi="Cascadia Mono" w:cs="Cascadia Mono"/>
+          <w:color w:val="000000"/>
+          <w:kern w:val="0"/>
+          <w:sz w:val="19"/>
+          <w:szCs w:val="19"/>
+        </w:rPr>
+        <w:t>shall</w:t>
+      </w:r>
+      <w:proofErr w:type="spellEnd"/>
+      <w:r>
+        <w:rPr>
+          <w:rFonts w:ascii="Cascadia Mono" w:hAnsi="Cascadia Mono" w:cs="Cascadia Mono"/>
+          <w:color w:val="000000"/>
+          <w:kern w:val="0"/>
+          <w:sz w:val="19"/>
+          <w:szCs w:val="19"/>
+        </w:rPr>
+        <w:t xml:space="preserve"> </w:t>
+      </w:r>
+      <w:proofErr w:type="spellStart"/>
+      <w:r>
+        <w:rPr>
+          <w:rFonts w:ascii="Cascadia Mono" w:hAnsi="Cascadia Mono" w:cs="Cascadia Mono"/>
+          <w:color w:val="000000"/>
+          <w:kern w:val="0"/>
+          <w:sz w:val="19"/>
+          <w:szCs w:val="19"/>
+        </w:rPr>
+        <w:t>be</w:t>
+      </w:r>
+      <w:proofErr w:type="spellEnd"/>
+      <w:r>
+        <w:rPr>
+          <w:rFonts w:ascii="Cascadia Mono" w:hAnsi="Cascadia Mono" w:cs="Cascadia Mono"/>
+          <w:color w:val="000000"/>
+          <w:kern w:val="0"/>
+          <w:sz w:val="19"/>
+          <w:szCs w:val="19"/>
+        </w:rPr>
+        <w:t xml:space="preserve"> </w:t>
+      </w:r>
+      <w:proofErr w:type="spellStart"/>
+      <w:r>
+        <w:rPr>
+          <w:rFonts w:ascii="Cascadia Mono" w:hAnsi="Cascadia Mono" w:cs="Cascadia Mono"/>
+          <w:color w:val="000000"/>
+          <w:kern w:val="0"/>
+          <w:sz w:val="19"/>
+          <w:szCs w:val="19"/>
+        </w:rPr>
+        <w:t>included</w:t>
+      </w:r>
+      <w:proofErr w:type="spellEnd"/>
+      <w:r>
+        <w:rPr>
+          <w:rFonts w:ascii="Cascadia Mono" w:hAnsi="Cascadia Mono" w:cs="Cascadia Mono"/>
+          <w:color w:val="000000"/>
+          <w:kern w:val="0"/>
+          <w:sz w:val="19"/>
+          <w:szCs w:val="19"/>
+        </w:rPr>
+        <w:t xml:space="preserve"> in all</w:t>
       </w:r>
     </w:p>
     <w:p>
@@ -1015,15 +4460,115 @@
           <w:szCs w:val="19"/>
         </w:rPr>
       </w:pPr>
-      <w:r>
-        <w:rPr>
-          <w:rFonts w:ascii="Cascadia Mono" w:hAnsi="Cascadia Mono" w:cs="Cascadia Mono"/>
-          <w:color w:val="000000"/>
-          <w:kern w:val="0"/>
-          <w:sz w:val="19"/>
-          <w:szCs w:val="19"/>
-        </w:rPr>
-        <w:t>copies or substantial portions of the Software.</w:t>
+      <w:proofErr w:type="spellStart"/>
+      <w:r>
+        <w:rPr>
+          <w:rFonts w:ascii="Cascadia Mono" w:hAnsi="Cascadia Mono" w:cs="Cascadia Mono"/>
+          <w:color w:val="000000"/>
+          <w:kern w:val="0"/>
+          <w:sz w:val="19"/>
+          <w:szCs w:val="19"/>
+        </w:rPr>
+        <w:t>copies</w:t>
+      </w:r>
+      <w:proofErr w:type="spellEnd"/>
+      <w:r>
+        <w:rPr>
+          <w:rFonts w:ascii="Cascadia Mono" w:hAnsi="Cascadia Mono" w:cs="Cascadia Mono"/>
+          <w:color w:val="000000"/>
+          <w:kern w:val="0"/>
+          <w:sz w:val="19"/>
+          <w:szCs w:val="19"/>
+        </w:rPr>
+        <w:t xml:space="preserve"> </w:t>
+      </w:r>
+      <w:proofErr w:type="spellStart"/>
+      <w:r>
+        <w:rPr>
+          <w:rFonts w:ascii="Cascadia Mono" w:hAnsi="Cascadia Mono" w:cs="Cascadia Mono"/>
+          <w:color w:val="000000"/>
+          <w:kern w:val="0"/>
+          <w:sz w:val="19"/>
+          <w:szCs w:val="19"/>
+        </w:rPr>
+        <w:t>or</w:t>
+      </w:r>
+      <w:proofErr w:type="spellEnd"/>
+      <w:r>
+        <w:rPr>
+          <w:rFonts w:ascii="Cascadia Mono" w:hAnsi="Cascadia Mono" w:cs="Cascadia Mono"/>
+          <w:color w:val="000000"/>
+          <w:kern w:val="0"/>
+          <w:sz w:val="19"/>
+          <w:szCs w:val="19"/>
+        </w:rPr>
+        <w:t xml:space="preserve"> substantial </w:t>
+      </w:r>
+      <w:proofErr w:type="spellStart"/>
+      <w:r>
+        <w:rPr>
+          <w:rFonts w:ascii="Cascadia Mono" w:hAnsi="Cascadia Mono" w:cs="Cascadia Mono"/>
+          <w:color w:val="000000"/>
+          <w:kern w:val="0"/>
+          <w:sz w:val="19"/>
+          <w:szCs w:val="19"/>
+        </w:rPr>
+        <w:t>portions</w:t>
+      </w:r>
+      <w:proofErr w:type="spellEnd"/>
+      <w:r>
+        <w:rPr>
+          <w:rFonts w:ascii="Cascadia Mono" w:hAnsi="Cascadia Mono" w:cs="Cascadia Mono"/>
+          <w:color w:val="000000"/>
+          <w:kern w:val="0"/>
+          <w:sz w:val="19"/>
+          <w:szCs w:val="19"/>
+        </w:rPr>
+        <w:t xml:space="preserve"> </w:t>
+      </w:r>
+      <w:proofErr w:type="spellStart"/>
+      <w:r>
+        <w:rPr>
+          <w:rFonts w:ascii="Cascadia Mono" w:hAnsi="Cascadia Mono" w:cs="Cascadia Mono"/>
+          <w:color w:val="000000"/>
+          <w:kern w:val="0"/>
+          <w:sz w:val="19"/>
+          <w:szCs w:val="19"/>
+        </w:rPr>
+        <w:t>of</w:t>
+      </w:r>
+      <w:proofErr w:type="spellEnd"/>
+      <w:r>
+        <w:rPr>
+          <w:rFonts w:ascii="Cascadia Mono" w:hAnsi="Cascadia Mono" w:cs="Cascadia Mono"/>
+          <w:color w:val="000000"/>
+          <w:kern w:val="0"/>
+          <w:sz w:val="19"/>
+          <w:szCs w:val="19"/>
+        </w:rPr>
+        <w:t xml:space="preserve"> </w:t>
+      </w:r>
+      <w:proofErr w:type="spellStart"/>
+      <w:r>
+        <w:rPr>
+          <w:rFonts w:ascii="Cascadia Mono" w:hAnsi="Cascadia Mono" w:cs="Cascadia Mono"/>
+          <w:color w:val="000000"/>
+          <w:kern w:val="0"/>
+          <w:sz w:val="19"/>
+          <w:szCs w:val="19"/>
+        </w:rPr>
+        <w:t>the</w:t>
+      </w:r>
+      <w:proofErr w:type="spellEnd"/>
+      <w:r>
+        <w:rPr>
+          <w:rFonts w:ascii="Cascadia Mono" w:hAnsi="Cascadia Mono" w:cs="Cascadia Mono"/>
+          <w:color w:val="000000"/>
+          <w:kern w:val="0"/>
+          <w:sz w:val="19"/>
+          <w:szCs w:val="19"/>
+        </w:rPr>
+        <w:t xml:space="preserve"> Software.</w:t>
       </w:r>
     </w:p>
     <w:p>
@@ -1327,7 +4872,15 @@
     </w:r>
     <w:r>
       <w:tab/>
-      <w:t>Florin Rüedi, STV Eintracht Beromünster</w:t>
+      <w:t xml:space="preserve">Florin Rüedi, </w:t>
+    </w:r>
+    <w:proofErr w:type="gramStart"/>
+    <w:r>
+      <w:t>STV Eintracht</w:t>
+    </w:r>
+    <w:proofErr w:type="gramEnd"/>
+    <w:r>
+      <w:t xml:space="preserve"> Beromünster</w:t>
     </w:r>
   </w:p>
 </w:hdr>

</xml_diff>